<commit_message>
Ahora si guarde los cambios
</commit_message>
<xml_diff>
--- a/Francisco Segura CV.docx
+++ b/Francisco Segura CV.docx
@@ -23,23 +23,26 @@
           <w:b/>
         </w:rPr>
       </w:pPr>
-      <w:proofErr w:type="spellStart"/>
-      <w:proofErr w:type="gramStart"/>
-      <w:r>
-        <w:rPr>
-          <w:rFonts w:ascii="Calibri" w:hAnsi="Calibri" w:cs="Calibri"/>
-          <w:b/>
-        </w:rPr>
-        <w:t>Firstname</w:t>
-      </w:r>
-      <w:proofErr w:type="spellEnd"/>
-      <w:proofErr w:type="gramEnd"/>
-      <w:r>
-        <w:rPr>
-          <w:rFonts w:ascii="Calibri" w:hAnsi="Calibri" w:cs="Calibri"/>
-          <w:b/>
-        </w:rPr>
-        <w:t xml:space="preserve"> Lastname</w:t>
+      <w:r>
+        <w:rPr>
+          <w:rFonts w:ascii="Calibri" w:hAnsi="Calibri" w:cs="Calibri"/>
+          <w:b/>
+        </w:rPr>
+        <w:t>Francisco</w:t>
+      </w:r>
+      <w:r>
+        <w:rPr>
+          <w:rFonts w:ascii="Calibri" w:hAnsi="Calibri" w:cs="Calibri"/>
+          <w:b/>
+        </w:rPr>
+        <w:t xml:space="preserve"> </w:t>
+      </w:r>
+      <w:r>
+        <w:rPr>
+          <w:rFonts w:ascii="Calibri" w:hAnsi="Calibri" w:cs="Calibri"/>
+          <w:b/>
+        </w:rPr>
+        <w:t>Segura Valencia</w:t>
       </w:r>
     </w:p>
     <w:p>
@@ -111,39 +114,74 @@
         <w:jc w:val="center"/>
         <w:rPr>
           <w:rFonts w:ascii="Calibri" w:hAnsi="Calibri" w:cs="Calibri"/>
-        </w:rPr>
-      </w:pPr>
-      <w:r>
-        <w:rPr>
-          <w:rFonts w:ascii="Calibri" w:hAnsi="Calibri" w:cs="Calibri"/>
-        </w:rPr>
-        <w:t>Home</w:t>
-      </w:r>
-      <w:r>
-        <w:rPr>
-          <w:rFonts w:ascii="Calibri" w:hAnsi="Calibri" w:cs="Calibri"/>
-        </w:rPr>
-        <w:t xml:space="preserve"> or Campus</w:t>
-      </w:r>
-      <w:r>
-        <w:rPr>
-          <w:rFonts w:ascii="Calibri" w:hAnsi="Calibri" w:cs="Calibri"/>
-        </w:rPr>
-        <w:t xml:space="preserve"> Street Address • City, State Zip • </w:t>
-      </w:r>
-      <w:hyperlink r:id="rId11">
+          <w:lang w:val="es-MX"/>
+        </w:rPr>
+      </w:pPr>
+      <w:r>
+        <w:rPr>
+          <w:rFonts w:ascii="Calibri" w:hAnsi="Calibri" w:cs="Calibri"/>
+          <w:lang w:val="es-MX"/>
+        </w:rPr>
+        <w:t xml:space="preserve"> </w:t>
+      </w:r>
+      <w:r>
+        <w:rPr>
+          <w:rFonts w:ascii="Calibri" w:hAnsi="Calibri" w:cs="Calibri"/>
+          <w:lang w:val="es-MX"/>
+        </w:rPr>
+        <w:t>Tlaquepaque</w:t>
+      </w:r>
+      <w:r>
+        <w:rPr>
+          <w:rFonts w:ascii="Calibri" w:hAnsi="Calibri" w:cs="Calibri"/>
+          <w:lang w:val="es-MX"/>
+        </w:rPr>
+        <w:t xml:space="preserve">, </w:t>
+      </w:r>
+      <w:r>
+        <w:rPr>
+          <w:rFonts w:ascii="Calibri" w:hAnsi="Calibri" w:cs="Calibri"/>
+          <w:lang w:val="es-MX"/>
+        </w:rPr>
+        <w:t xml:space="preserve">Jalisco 45601 </w:t>
+      </w:r>
+      <w:r>
+        <w:rPr>
+          <w:rFonts w:ascii="Calibri" w:hAnsi="Calibri" w:cs="Calibri"/>
+          <w:lang w:val="es-MX"/>
+        </w:rPr>
+        <w:t xml:space="preserve">• </w:t>
+      </w:r>
+      <w:hyperlink r:id="rId11" w:history="1">
         <w:r>
           <w:rPr>
+            <w:rStyle w:val="Hyperlink"/>
             <w:rFonts w:ascii="Calibri" w:hAnsi="Calibri" w:cs="Calibri"/>
+            <w:lang w:val="es-MX"/>
           </w:rPr>
-          <w:t>youremail@college.harvard.edu</w:t>
+          <w:t>franciscoseguravalencia@gmail.com</w:t>
         </w:r>
       </w:hyperlink>
       <w:r>
         <w:rPr>
           <w:rFonts w:ascii="Calibri" w:hAnsi="Calibri" w:cs="Calibri"/>
-        </w:rPr>
-        <w:t xml:space="preserve"> • phone number</w:t>
+          <w:lang w:val="es-MX"/>
+        </w:rPr>
+        <w:t xml:space="preserve"> • </w:t>
+      </w:r>
+      <w:r>
+        <w:rPr>
+          <w:rFonts w:ascii="Calibri" w:hAnsi="Calibri" w:cs="Calibri"/>
+          <w:lang w:val="es-MX"/>
+        </w:rPr>
+        <w:t>3</w:t>
+      </w:r>
+      <w:r>
+        <w:rPr>
+          <w:rFonts w:ascii="Calibri" w:hAnsi="Calibri" w:cs="Calibri"/>
+          <w:lang w:val="es-MX"/>
+        </w:rPr>
+        <w:t>337051866</w:t>
       </w:r>
     </w:p>
     <w:p>
@@ -153,6 +191,7 @@
         <w:rPr>
           <w:rFonts w:ascii="Calibri" w:hAnsi="Calibri" w:cs="Calibri"/>
           <w:sz w:val="23"/>
+          <w:lang w:val="es-MX"/>
         </w:rPr>
       </w:pPr>
     </w:p>
@@ -180,56 +219,71 @@
         <w:ind w:left="119"/>
         <w:rPr>
           <w:rFonts w:ascii="Calibri" w:hAnsi="Calibri" w:cs="Calibri"/>
-        </w:rPr>
-      </w:pPr>
-      <w:r>
-        <w:rPr>
-          <w:rFonts w:ascii="Calibri" w:hAnsi="Calibri" w:cs="Calibri"/>
-          <w:b/>
-          <w:spacing w:val="-6"/>
-        </w:rPr>
-        <w:t>Harvard</w:t>
-      </w:r>
-      <w:r>
-        <w:rPr>
-          <w:rFonts w:ascii="Calibri" w:hAnsi="Calibri" w:cs="Calibri"/>
-          <w:b/>
-          <w:spacing w:val="-3"/>
+          <w:lang w:val="es-MX"/>
+        </w:rPr>
+      </w:pPr>
+      <w:r>
+        <w:rPr>
+          <w:rFonts w:ascii="Calibri" w:hAnsi="Calibri" w:cs="Calibri"/>
+          <w:b/>
+          <w:lang w:val="es-MX"/>
+        </w:rPr>
+        <w:t xml:space="preserve">UdeG - </w:t>
+      </w:r>
+      <w:r>
+        <w:rPr>
+          <w:rFonts w:ascii="Calibri" w:hAnsi="Calibri" w:cs="Calibri"/>
+          <w:b/>
+          <w:lang w:val="es-MX"/>
+        </w:rPr>
+        <w:t>Centro Universitario de</w:t>
+      </w:r>
+      <w:r>
+        <w:rPr>
+          <w:rFonts w:ascii="Calibri" w:hAnsi="Calibri" w:cs="Calibri"/>
+          <w:b/>
+          <w:lang w:val="es-MX"/>
+        </w:rPr>
+        <w:t xml:space="preserve"> Tonalá</w:t>
+      </w:r>
+      <w:r>
+        <w:rPr>
+          <w:rFonts w:ascii="Calibri" w:hAnsi="Calibri" w:cs="Calibri"/>
+          <w:b/>
+          <w:lang w:val="es-MX"/>
+        </w:rPr>
+        <w:tab/>
+      </w:r>
+      <w:proofErr w:type="spellStart"/>
+      <w:r>
+        <w:rPr>
+          <w:rFonts w:ascii="Calibri" w:hAnsi="Calibri" w:cs="Calibri"/>
+          <w:lang w:val="es-MX"/>
+        </w:rPr>
+        <w:t>Tonalá</w:t>
+      </w:r>
+      <w:proofErr w:type="spellEnd"/>
+      <w:r>
+        <w:rPr>
+          <w:rFonts w:ascii="Calibri" w:hAnsi="Calibri" w:cs="Calibri"/>
+          <w:lang w:val="es-MX"/>
+        </w:rPr>
+        <w:t>,</w:t>
+      </w:r>
+      <w:r>
+        <w:rPr>
+          <w:rFonts w:ascii="Calibri" w:hAnsi="Calibri" w:cs="Calibri"/>
+          <w:spacing w:val="-1"/>
+          <w:lang w:val="es-MX"/>
         </w:rPr>
         <w:t xml:space="preserve"> </w:t>
       </w:r>
       <w:r>
         <w:rPr>
           <w:rFonts w:ascii="Calibri" w:hAnsi="Calibri" w:cs="Calibri"/>
-          <w:b/>
-        </w:rPr>
-        <w:t>University</w:t>
-      </w:r>
-      <w:r>
-        <w:rPr>
-          <w:rFonts w:ascii="Calibri" w:hAnsi="Calibri" w:cs="Calibri"/>
-          <w:b/>
-        </w:rPr>
-        <w:tab/>
-      </w:r>
-      <w:r>
-        <w:rPr>
-          <w:rFonts w:ascii="Calibri" w:hAnsi="Calibri" w:cs="Calibri"/>
-        </w:rPr>
-        <w:t>Cambridge,</w:t>
-      </w:r>
-      <w:r>
-        <w:rPr>
-          <w:rFonts w:ascii="Calibri" w:hAnsi="Calibri" w:cs="Calibri"/>
-          <w:spacing w:val="-1"/>
-        </w:rPr>
-        <w:t xml:space="preserve"> </w:t>
-      </w:r>
-      <w:r>
-        <w:rPr>
-          <w:rFonts w:ascii="Calibri" w:hAnsi="Calibri" w:cs="Calibri"/>
-        </w:rPr>
-        <w:t>MA</w:t>
+          <w:lang w:val="es-MX"/>
+        </w:rPr>
+        <w:t>Jal</w:t>
       </w:r>
     </w:p>
     <w:p>
@@ -249,19 +303,17 @@
         <w:rPr>
           <w:rFonts w:ascii="Calibri" w:hAnsi="Calibri" w:cs="Calibri"/>
         </w:rPr>
-        <w:t xml:space="preserve">Degree, Concentration. </w:t>
-      </w:r>
-      <w:r>
-        <w:rPr>
-          <w:rFonts w:ascii="Calibri" w:hAnsi="Calibri" w:cs="Calibri"/>
-          <w:spacing w:val="-8"/>
-        </w:rPr>
-        <w:t>GPA</w:t>
-      </w:r>
-      <w:r>
-        <w:rPr>
-          <w:rFonts w:ascii="Calibri" w:hAnsi="Calibri" w:cs="Calibri"/>
-          <w:spacing w:val="-20"/>
+        <w:t xml:space="preserve">Bachelor of Engineering in Computer </w:t>
+      </w:r>
+      <w:r>
+        <w:rPr>
+          <w:rFonts w:ascii="Calibri" w:hAnsi="Calibri" w:cs="Calibri"/>
+        </w:rPr>
+        <w:t>Science</w:t>
+      </w:r>
+      <w:r>
+        <w:rPr>
+          <w:rFonts w:ascii="Calibri" w:hAnsi="Calibri" w:cs="Calibri"/>
         </w:rPr>
         <w:t xml:space="preserve"> </w:t>
       </w:r>
@@ -269,436 +321,8 @@
         <w:rPr>
           <w:rFonts w:ascii="Calibri" w:hAnsi="Calibri" w:cs="Calibri"/>
         </w:rPr>
-        <w:t>[Note:</w:t>
-      </w:r>
-      <w:r>
-        <w:rPr>
-          <w:rFonts w:ascii="Calibri" w:hAnsi="Calibri" w:cs="Calibri"/>
-          <w:spacing w:val="-2"/>
-        </w:rPr>
-        <w:t xml:space="preserve"> </w:t>
-      </w:r>
-      <w:r>
-        <w:rPr>
-          <w:rFonts w:ascii="Calibri" w:hAnsi="Calibri" w:cs="Calibri"/>
-          <w:spacing w:val="-2"/>
-        </w:rPr>
-        <w:t xml:space="preserve">GPA is </w:t>
-      </w:r>
-      <w:r>
-        <w:rPr>
-          <w:rFonts w:ascii="Calibri" w:hAnsi="Calibri" w:cs="Calibri"/>
-        </w:rPr>
-        <w:t>Optional]</w:t>
-      </w:r>
-      <w:r>
-        <w:rPr>
-          <w:rFonts w:ascii="Calibri" w:hAnsi="Calibri" w:cs="Calibri"/>
-        </w:rPr>
-        <w:t xml:space="preserve"> </w:t>
-      </w:r>
-      <w:r>
-        <w:rPr>
-          <w:rFonts w:ascii="Calibri" w:hAnsi="Calibri" w:cs="Calibri"/>
-        </w:rPr>
         <w:tab/>
-      </w:r>
-      <w:r>
-        <w:rPr>
-          <w:rFonts w:ascii="Calibri" w:hAnsi="Calibri" w:cs="Calibri"/>
-        </w:rPr>
-        <w:t xml:space="preserve">Graduation Date </w:t>
-      </w:r>
-      <w:r>
-        <w:rPr>
-          <w:rFonts w:ascii="Calibri" w:hAnsi="Calibri" w:cs="Calibri"/>
-        </w:rPr>
-        <w:br/>
-      </w:r>
-      <w:r>
-        <w:rPr>
-          <w:rFonts w:ascii="Calibri" w:hAnsi="Calibri" w:cs="Calibri"/>
-        </w:rPr>
-        <w:t>Thesis [Note:</w:t>
-      </w:r>
-      <w:r>
-        <w:rPr>
-          <w:rFonts w:ascii="Calibri" w:hAnsi="Calibri" w:cs="Calibri"/>
-          <w:spacing w:val="-1"/>
-        </w:rPr>
-        <w:t xml:space="preserve"> </w:t>
-      </w:r>
-      <w:r>
-        <w:rPr>
-          <w:rFonts w:ascii="Calibri" w:hAnsi="Calibri" w:cs="Calibri"/>
-        </w:rPr>
-        <w:t>Optional]</w:t>
-      </w:r>
-    </w:p>
-    <w:p>
-      <w:pPr>
-        <w:pStyle w:val="BodyText"/>
-        <w:spacing w:before="2"/>
-        <w:ind w:left="119"/>
-        <w:rPr>
-          <w:rFonts w:ascii="Calibri" w:hAnsi="Calibri" w:cs="Calibri"/>
-        </w:rPr>
-      </w:pPr>
-      <w:r>
-        <w:rPr>
-          <w:rFonts w:ascii="Calibri" w:hAnsi="Calibri" w:cs="Calibri"/>
-        </w:rPr>
-        <w:t>Relevant Coursework: [Note: Optional. Awards and honors can also be listed here.]</w:t>
-      </w:r>
-    </w:p>
-    <w:p>
-      <w:pPr>
-        <w:pStyle w:val="BodyText"/>
-        <w:spacing w:before="10"/>
-        <w:rPr>
-          <w:rFonts w:ascii="Calibri" w:hAnsi="Calibri" w:cs="Calibri"/>
-          <w:sz w:val="23"/>
-        </w:rPr>
-      </w:pPr>
-    </w:p>
-    <w:p>
-      <w:pPr>
-        <w:tabs>
-          <w:tab w:val="left" w:pos="9724"/>
-        </w:tabs>
-        <w:ind w:left="119"/>
-        <w:rPr>
-          <w:rFonts w:ascii="Calibri" w:hAnsi="Calibri" w:cs="Calibri"/>
-        </w:rPr>
-      </w:pPr>
-      <w:r>
-        <w:rPr>
-          <w:rFonts w:ascii="Calibri" w:hAnsi="Calibri" w:cs="Calibri"/>
-          <w:b/>
-        </w:rPr>
-        <w:t xml:space="preserve">Study </w:t>
-      </w:r>
-      <w:r>
-        <w:rPr>
-          <w:rFonts w:ascii="Calibri" w:hAnsi="Calibri" w:cs="Calibri"/>
-          <w:b/>
-        </w:rPr>
-        <w:t>A</w:t>
-      </w:r>
-      <w:r>
-        <w:rPr>
-          <w:rFonts w:ascii="Calibri" w:hAnsi="Calibri" w:cs="Calibri"/>
-          <w:b/>
-        </w:rPr>
-        <w:t>broad</w:t>
-      </w:r>
-      <w:r>
-        <w:rPr>
-          <w:rFonts w:ascii="Calibri" w:hAnsi="Calibri" w:cs="Calibri"/>
-          <w:b/>
-        </w:rPr>
-        <w:t xml:space="preserve"> </w:t>
-      </w:r>
-      <w:r>
-        <w:rPr>
-          <w:rFonts w:ascii="Calibri" w:hAnsi="Calibri" w:cs="Calibri"/>
-        </w:rPr>
-        <w:t>[Note:</w:t>
-      </w:r>
-      <w:r>
-        <w:rPr>
-          <w:rFonts w:ascii="Calibri" w:hAnsi="Calibri" w:cs="Calibri"/>
-          <w:spacing w:val="-30"/>
-        </w:rPr>
-        <w:t xml:space="preserve"> </w:t>
-      </w:r>
-      <w:r>
-        <w:rPr>
-          <w:rFonts w:ascii="Calibri" w:hAnsi="Calibri" w:cs="Calibri"/>
-        </w:rPr>
-        <w:t>If</w:t>
-      </w:r>
-      <w:r>
-        <w:rPr>
-          <w:rFonts w:ascii="Calibri" w:hAnsi="Calibri" w:cs="Calibri"/>
-          <w:spacing w:val="-16"/>
-        </w:rPr>
-        <w:t xml:space="preserve"> </w:t>
-      </w:r>
-      <w:r>
-        <w:rPr>
-          <w:rFonts w:ascii="Calibri" w:hAnsi="Calibri" w:cs="Calibri"/>
-        </w:rPr>
-        <w:t>Applicable]</w:t>
-      </w:r>
-      <w:r>
-        <w:rPr>
-          <w:rFonts w:ascii="Calibri" w:hAnsi="Calibri" w:cs="Calibri"/>
-        </w:rPr>
-        <w:tab/>
-      </w:r>
-      <w:r>
-        <w:rPr>
-          <w:rFonts w:ascii="Calibri" w:hAnsi="Calibri" w:cs="Calibri"/>
-          <w:spacing w:val="-3"/>
-        </w:rPr>
-        <w:t>City,</w:t>
-      </w:r>
-      <w:r>
-        <w:rPr>
-          <w:rFonts w:ascii="Calibri" w:hAnsi="Calibri" w:cs="Calibri"/>
-        </w:rPr>
-        <w:t xml:space="preserve"> Country</w:t>
-      </w:r>
-    </w:p>
-    <w:p>
-      <w:pPr>
-        <w:pStyle w:val="BodyText"/>
-        <w:tabs>
-          <w:tab w:val="left" w:pos="3200"/>
-          <w:tab w:val="left" w:pos="8622"/>
-        </w:tabs>
-        <w:ind w:left="120"/>
-        <w:rPr>
-          <w:rFonts w:ascii="Calibri" w:hAnsi="Calibri" w:cs="Calibri"/>
-        </w:rPr>
-      </w:pPr>
-      <w:r>
-        <w:rPr>
-          <w:rFonts w:ascii="Calibri" w:hAnsi="Calibri" w:cs="Calibri"/>
-        </w:rPr>
-        <w:t>Study abroad</w:t>
-      </w:r>
-      <w:r>
-        <w:rPr>
-          <w:rFonts w:ascii="Calibri" w:hAnsi="Calibri" w:cs="Calibri"/>
-          <w:spacing w:val="-3"/>
-        </w:rPr>
-        <w:t xml:space="preserve"> </w:t>
-      </w:r>
-      <w:r>
-        <w:rPr>
-          <w:rFonts w:ascii="Calibri" w:hAnsi="Calibri" w:cs="Calibri"/>
-        </w:rPr>
-        <w:t>coursework</w:t>
-      </w:r>
-      <w:r>
-        <w:rPr>
-          <w:rFonts w:ascii="Calibri" w:hAnsi="Calibri" w:cs="Calibri"/>
-          <w:spacing w:val="-1"/>
-        </w:rPr>
-        <w:t xml:space="preserve"> </w:t>
-      </w:r>
-      <w:r>
-        <w:rPr>
-          <w:rFonts w:ascii="Calibri" w:hAnsi="Calibri" w:cs="Calibri"/>
-        </w:rPr>
-        <w:t>in</w:t>
-      </w:r>
-      <w:r>
-        <w:rPr>
-          <w:rFonts w:ascii="Calibri" w:hAnsi="Calibri" w:cs="Calibri"/>
-          <w:u w:val="single"/>
-        </w:rPr>
-        <w:t xml:space="preserve"> </w:t>
-      </w:r>
-      <w:r>
-        <w:rPr>
-          <w:rFonts w:ascii="Calibri" w:hAnsi="Calibri" w:cs="Calibri"/>
-          <w:u w:val="single"/>
-        </w:rPr>
-        <w:tab/>
-      </w:r>
-      <w:r>
-        <w:rPr>
-          <w:rFonts w:ascii="Calibri" w:hAnsi="Calibri" w:cs="Calibri"/>
-        </w:rPr>
-        <w:t>.</w:t>
-      </w:r>
-      <w:r>
-        <w:rPr>
-          <w:rFonts w:ascii="Calibri" w:hAnsi="Calibri" w:cs="Calibri"/>
-        </w:rPr>
-        <w:tab/>
-        <w:t xml:space="preserve">Month </w:t>
-      </w:r>
-      <w:r>
-        <w:rPr>
-          <w:rFonts w:ascii="Calibri" w:hAnsi="Calibri" w:cs="Calibri"/>
-          <w:spacing w:val="-6"/>
-        </w:rPr>
-        <w:t xml:space="preserve">Year </w:t>
-      </w:r>
-      <w:r>
-        <w:rPr>
-          <w:rFonts w:ascii="Calibri" w:hAnsi="Calibri" w:cs="Calibri"/>
-        </w:rPr>
-        <w:t>– Month</w:t>
-      </w:r>
-      <w:r>
-        <w:rPr>
-          <w:rFonts w:ascii="Calibri" w:hAnsi="Calibri" w:cs="Calibri"/>
-          <w:spacing w:val="-18"/>
-        </w:rPr>
-        <w:t xml:space="preserve"> </w:t>
-      </w:r>
-      <w:r>
-        <w:rPr>
-          <w:rFonts w:ascii="Calibri" w:hAnsi="Calibri" w:cs="Calibri"/>
-          <w:spacing w:val="-6"/>
-        </w:rPr>
-        <w:t>Year</w:t>
-      </w:r>
-    </w:p>
-    <w:p>
-      <w:pPr>
-        <w:pStyle w:val="BodyText"/>
-        <w:rPr>
-          <w:rFonts w:ascii="Calibri" w:hAnsi="Calibri" w:cs="Calibri"/>
-          <w:sz w:val="23"/>
-        </w:rPr>
-      </w:pPr>
-    </w:p>
-    <w:p>
-      <w:pPr>
-        <w:tabs>
-          <w:tab w:val="left" w:pos="10005"/>
-        </w:tabs>
-        <w:ind w:left="120"/>
-        <w:rPr>
-          <w:rFonts w:ascii="Calibri" w:hAnsi="Calibri" w:cs="Calibri"/>
-        </w:rPr>
-      </w:pPr>
-      <w:r>
-        <w:rPr>
-          <w:rFonts w:ascii="Calibri" w:hAnsi="Calibri" w:cs="Calibri"/>
-          <w:b/>
-        </w:rPr>
-        <w:t>High</w:t>
-      </w:r>
-      <w:r>
-        <w:rPr>
-          <w:rFonts w:ascii="Calibri" w:hAnsi="Calibri" w:cs="Calibri"/>
-          <w:b/>
-          <w:spacing w:val="-2"/>
-        </w:rPr>
-        <w:t xml:space="preserve"> </w:t>
-      </w:r>
-      <w:r>
-        <w:rPr>
-          <w:rFonts w:ascii="Calibri" w:hAnsi="Calibri" w:cs="Calibri"/>
-          <w:b/>
-        </w:rPr>
-        <w:t>School Name</w:t>
-      </w:r>
-      <w:r>
-        <w:rPr>
-          <w:rFonts w:ascii="Calibri" w:hAnsi="Calibri" w:cs="Calibri"/>
-          <w:b/>
-        </w:rPr>
-        <w:tab/>
-      </w:r>
-      <w:r>
-        <w:rPr>
-          <w:rFonts w:ascii="Calibri" w:hAnsi="Calibri" w:cs="Calibri"/>
-          <w:spacing w:val="-3"/>
-        </w:rPr>
-        <w:t>City,</w:t>
-      </w:r>
-      <w:r>
-        <w:rPr>
-          <w:rFonts w:ascii="Calibri" w:hAnsi="Calibri" w:cs="Calibri"/>
-          <w:spacing w:val="-5"/>
-        </w:rPr>
-        <w:t xml:space="preserve"> </w:t>
-      </w:r>
-      <w:r>
-        <w:rPr>
-          <w:rFonts w:ascii="Calibri" w:hAnsi="Calibri" w:cs="Calibri"/>
-        </w:rPr>
-        <w:t>State</w:t>
-      </w:r>
-    </w:p>
-    <w:p>
-      <w:pPr>
-        <w:pStyle w:val="BodyText"/>
-        <w:tabs>
-          <w:tab w:val="left" w:pos="9432"/>
-        </w:tabs>
-        <w:ind w:left="119"/>
-        <w:rPr>
-          <w:rFonts w:ascii="Calibri" w:hAnsi="Calibri" w:cs="Calibri"/>
-        </w:rPr>
-      </w:pPr>
-      <w:r>
-        <w:rPr>
-          <w:rFonts w:ascii="Calibri" w:hAnsi="Calibri" w:cs="Calibri"/>
-        </w:rPr>
-        <w:t xml:space="preserve">[Note: May include </w:t>
-      </w:r>
-      <w:r>
-        <w:rPr>
-          <w:rFonts w:ascii="Calibri" w:hAnsi="Calibri" w:cs="Calibri"/>
-          <w:spacing w:val="-6"/>
-        </w:rPr>
-        <w:t xml:space="preserve">GPA, </w:t>
-      </w:r>
-      <w:r>
-        <w:rPr>
-          <w:rFonts w:ascii="Calibri" w:hAnsi="Calibri" w:cs="Calibri"/>
-          <w:spacing w:val="-4"/>
-        </w:rPr>
-        <w:t xml:space="preserve">SAT/ACT </w:t>
-      </w:r>
-      <w:r>
-        <w:rPr>
-          <w:rFonts w:ascii="Calibri" w:hAnsi="Calibri" w:cs="Calibri"/>
-        </w:rPr>
-        <w:t>scores, or academic honors an employer may want</w:t>
-      </w:r>
-      <w:r>
-        <w:rPr>
-          <w:rFonts w:ascii="Calibri" w:hAnsi="Calibri" w:cs="Calibri"/>
-          <w:spacing w:val="-6"/>
-        </w:rPr>
-        <w:t xml:space="preserve"> </w:t>
-      </w:r>
-      <w:r>
-        <w:rPr>
-          <w:rFonts w:ascii="Calibri" w:hAnsi="Calibri" w:cs="Calibri"/>
-        </w:rPr>
-        <w:t>to know]</w:t>
-      </w:r>
-      <w:r>
-        <w:rPr>
-          <w:rFonts w:ascii="Calibri" w:hAnsi="Calibri" w:cs="Calibri"/>
-        </w:rPr>
-        <w:tab/>
-      </w:r>
-      <w:r>
-        <w:rPr>
-          <w:rFonts w:ascii="Calibri" w:hAnsi="Calibri" w:cs="Calibri"/>
-        </w:rPr>
-        <w:t xml:space="preserve"> </w:t>
-      </w:r>
-      <w:r>
-        <w:rPr>
-          <w:rFonts w:ascii="Calibri" w:hAnsi="Calibri" w:cs="Calibri"/>
-        </w:rPr>
-        <w:t>Graduation</w:t>
-      </w:r>
-      <w:r>
-        <w:rPr>
-          <w:rFonts w:ascii="Calibri" w:hAnsi="Calibri" w:cs="Calibri"/>
-          <w:spacing w:val="-14"/>
-        </w:rPr>
-        <w:t xml:space="preserve"> </w:t>
-      </w:r>
-      <w:r>
-        <w:rPr>
-          <w:rFonts w:ascii="Calibri" w:hAnsi="Calibri" w:cs="Calibri"/>
-        </w:rPr>
-        <w:t>Date</w:t>
+        <w:t>Jan 23 – Present</w:t>
       </w:r>
     </w:p>
     <w:p>
@@ -793,23 +417,15 @@
     <w:p>
       <w:pPr>
         <w:pStyle w:val="BodyText"/>
-        <w:spacing w:before="1"/>
-        <w:ind w:left="119"/>
-        <w:rPr>
-          <w:rFonts w:ascii="Calibri" w:hAnsi="Calibri" w:cs="Calibri"/>
-        </w:rPr>
-      </w:pPr>
-      <w:r>
-        <w:rPr>
-          <w:rFonts w:ascii="Calibri" w:hAnsi="Calibri" w:cs="Calibri"/>
-        </w:rPr>
+      </w:pPr>
+      <w:r>
         <w:pict w14:anchorId="06AC2765">
           <v:shapetype id="_x0000_t202" coordsize="21600,21600" o:spt="202" path="m,l,21600r21600,l21600,xe">
             <v:stroke joinstyle="miter"/>
             <v:path gradientshapeok="t" o:connecttype="rect"/>
           </v:shapetype>
-          <v:shape id="_x0000_s2054" type="#_x0000_t202" style="position:absolute;left:0;text-align:left;margin-left:530.25pt;margin-top:1.2pt;width:45.75pt;height:12.2pt;z-index:-2;mso-position-horizontal-relative:page" filled="f" stroked="f">
-            <v:textbox inset="0,0,0,0">
+          <v:shape id="_x0000_s2054" type="#_x0000_t202" style="position:absolute;margin-left:530.25pt;margin-top:1.2pt;width:45.75pt;height:12.2pt;z-index:-2;mso-position-horizontal-relative:page" filled="f" stroked="f">
+            <v:textbox style="mso-next-textbox:#_x0000_s2054" inset="0,0,0,0">
               <w:txbxContent>
                 <w:p>
                   <w:pPr>
@@ -836,19 +452,13 @@
         </w:pict>
       </w:r>
       <w:r>
-        <w:rPr>
-          <w:rFonts w:ascii="Calibri" w:hAnsi="Calibri" w:cs="Calibri"/>
-        </w:rPr>
         <w:pict w14:anchorId="156FF089">
-          <v:rect id="_x0000_s2053" style="position:absolute;left:0;text-align:left;margin-left:426pt;margin-top:2.7pt;width:150pt;height:12.95pt;z-index:-1;mso-position-horizontal-relative:page" stroked="f">
+          <v:rect id="_x0000_s2053" style="position:absolute;margin-left:426pt;margin-top:2.7pt;width:150pt;height:12.95pt;z-index:-1;mso-position-horizontal-relative:page" stroked="f">
             <w10:wrap anchorx="page"/>
           </v:rect>
         </w:pict>
       </w:r>
       <w:r>
-        <w:rPr>
-          <w:rFonts w:ascii="Calibri" w:hAnsi="Calibri" w:cs="Calibri"/>
-        </w:rPr>
         <w:t>City, State (or Remote)</w:t>
       </w:r>
     </w:p>
@@ -2350,7 +1960,6 @@
   <w:style w:type="character" w:default="1" w:styleId="DefaultParagraphFont">
     <w:name w:val="Default Paragraph Font"/>
     <w:uiPriority w:val="1"/>
-    <w:semiHidden/>
     <w:unhideWhenUsed/>
   </w:style>
   <w:style w:type="table" w:default="1" w:styleId="TableNormal">
@@ -2467,6 +2076,27 @@
       <w:rFonts w:ascii="Times New Roman" w:eastAsia="Times New Roman" w:hAnsi="Times New Roman"/>
       <w:sz w:val="22"/>
       <w:szCs w:val="22"/>
+    </w:rPr>
+  </w:style>
+  <w:style w:type="character" w:styleId="Hyperlink">
+    <w:name w:val="Hyperlink"/>
+    <w:uiPriority w:val="99"/>
+    <w:unhideWhenUsed/>
+    <w:rsid w:val="00810996"/>
+    <w:rPr>
+      <w:color w:val="467886"/>
+      <w:u w:val="single"/>
+    </w:rPr>
+  </w:style>
+  <w:style w:type="character" w:styleId="UnresolvedMention">
+    <w:name w:val="Unresolved Mention"/>
+    <w:uiPriority w:val="99"/>
+    <w:semiHidden/>
+    <w:unhideWhenUsed/>
+    <w:rsid w:val="00810996"/>
+    <w:rPr>
+      <w:color w:val="605E5C"/>
+      <w:shd w:val="clear" w:color="auto" w:fill="E1DFDD"/>
     </w:rPr>
   </w:style>
 </w:styles>
@@ -2768,19 +2398,20 @@
 </file>
 
 <file path=customXml/item1.xml><?xml version="1.0" encoding="utf-8"?>
-<LongProperties xmlns="http://schemas.microsoft.com/office/2006/metadata/longProperties"/>
+<p:properties xmlns:p="http://schemas.microsoft.com/office/2006/metadata/properties" xmlns:xsi="http://www.w3.org/2001/XMLSchema-instance" xmlns:pc="http://schemas.microsoft.com/office/infopath/2007/PartnerControls">
+  <documentManagement>
+    <lcf76f155ced4ddcb4097134ff3c332f xmlns="0d8eb6b7-8439-4213-93fe-761711ebe20a">
+      <Terms xmlns="http://schemas.microsoft.com/office/infopath/2007/PartnerControls"/>
+    </lcf76f155ced4ddcb4097134ff3c332f>
+    <Status xmlns="0d8eb6b7-8439-4213-93fe-761711ebe20a">Still Editing</Status>
+    <AdvisertoEdit xmlns="0d8eb6b7-8439-4213-93fe-761711ebe20a">Anthony</AdvisertoEdit>
+    <ADVISERTOEDIT0 xmlns="0d8eb6b7-8439-4213-93fe-761711ebe20a" xsi:nil="true"/>
+    <TaxCatchAll xmlns="ca4cc3b7-6b31-416a-9465-de8c8fc267b8"/>
+  </documentManagement>
+</p:properties>
 </file>
 
 <file path=customXml/item2.xml><?xml version="1.0" encoding="utf-8"?>
-<?mso-contentType ?>
-<FormTemplates xmlns="http://schemas.microsoft.com/sharepoint/v3/contenttype/forms">
-  <Display>DocumentLibraryForm</Display>
-  <Edit>DocumentLibraryForm</Edit>
-  <New>DocumentLibraryForm</New>
-</FormTemplates>
-</file>
-
-<file path=customXml/item3.xml><?xml version="1.0" encoding="utf-8"?>
 <ct:contentTypeSchema xmlns:ct="http://schemas.microsoft.com/office/2006/metadata/contentType" xmlns:ma="http://schemas.microsoft.com/office/2006/metadata/properties/metaAttributes" ct:_="" ma:_="" ma:contentTypeName="Document" ma:contentTypeID="0x010100FA10112656396B47B1DF6E7C6D8DC785" ma:contentTypeVersion="26" ma:contentTypeDescription="Create a new document." ma:contentTypeScope="" ma:versionID="3b18b50df574281c3f9c69c3f85987a8">
   <xsd:schema xmlns:xsd="http://www.w3.org/2001/XMLSchema" xmlns:xs="http://www.w3.org/2001/XMLSchema" xmlns:p="http://schemas.microsoft.com/office/2006/metadata/properties" xmlns:ns2="0d8eb6b7-8439-4213-93fe-761711ebe20a" xmlns:ns3="ca4cc3b7-6b31-416a-9465-de8c8fc267b8" targetNamespace="http://schemas.microsoft.com/office/2006/metadata/properties" ma:root="true" ma:fieldsID="581d7a333db4ebe9de3b531bfa5ccd24" ns2:_="" ns3:_="">
     <xsd:import namespace="0d8eb6b7-8439-4213-93fe-761711ebe20a"/>
@@ -3064,37 +2695,31 @@
 </ct:contentTypeSchema>
 </file>
 
+<file path=customXml/item3.xml><?xml version="1.0" encoding="utf-8"?>
+<?mso-contentType ?>
+<FormTemplates xmlns="http://schemas.microsoft.com/sharepoint/v3/contenttype/forms">
+  <Display>DocumentLibraryForm</Display>
+  <Edit>DocumentLibraryForm</Edit>
+  <New>DocumentLibraryForm</New>
+</FormTemplates>
+</file>
+
 <file path=customXml/item4.xml><?xml version="1.0" encoding="utf-8"?>
-<p:properties xmlns:p="http://schemas.microsoft.com/office/2006/metadata/properties" xmlns:xsi="http://www.w3.org/2001/XMLSchema-instance" xmlns:pc="http://schemas.microsoft.com/office/infopath/2007/PartnerControls">
-  <documentManagement>
-    <lcf76f155ced4ddcb4097134ff3c332f xmlns="0d8eb6b7-8439-4213-93fe-761711ebe20a">
-      <Terms xmlns="http://schemas.microsoft.com/office/infopath/2007/PartnerControls"/>
-    </lcf76f155ced4ddcb4097134ff3c332f>
-    <Status xmlns="0d8eb6b7-8439-4213-93fe-761711ebe20a">Still Editing</Status>
-    <AdvisertoEdit xmlns="0d8eb6b7-8439-4213-93fe-761711ebe20a">Anthony</AdvisertoEdit>
-    <ADVISERTOEDIT0 xmlns="0d8eb6b7-8439-4213-93fe-761711ebe20a" xsi:nil="true"/>
-    <TaxCatchAll xmlns="ca4cc3b7-6b31-416a-9465-de8c8fc267b8"/>
-  </documentManagement>
-</p:properties>
+<LongProperties xmlns="http://schemas.microsoft.com/office/2006/metadata/longProperties"/>
 </file>
 
 <file path=customXml/itemProps1.xml><?xml version="1.0" encoding="utf-8"?>
-<ds:datastoreItem xmlns:ds="http://schemas.openxmlformats.org/officeDocument/2006/customXml" ds:itemID="{3C0F489B-F403-4561-AE50-26D75CF6172A}">
+<ds:datastoreItem xmlns:ds="http://schemas.openxmlformats.org/officeDocument/2006/customXml" ds:itemID="{DB661BA0-4B51-4B02-B665-9C6C4D6EBA69}">
   <ds:schemaRefs>
-    <ds:schemaRef ds:uri="http://schemas.microsoft.com/office/2006/metadata/longProperties"/>
+    <ds:schemaRef ds:uri="http://schemas.microsoft.com/office/2006/metadata/properties"/>
+    <ds:schemaRef ds:uri="http://schemas.microsoft.com/office/infopath/2007/PartnerControls"/>
+    <ds:schemaRef ds:uri="0d8eb6b7-8439-4213-93fe-761711ebe20a"/>
+    <ds:schemaRef ds:uri="ca4cc3b7-6b31-416a-9465-de8c8fc267b8"/>
   </ds:schemaRefs>
 </ds:datastoreItem>
 </file>
 
 <file path=customXml/itemProps2.xml><?xml version="1.0" encoding="utf-8"?>
-<ds:datastoreItem xmlns:ds="http://schemas.openxmlformats.org/officeDocument/2006/customXml" ds:itemID="{57AA9328-2807-4690-8CB1-51E8AE4F4A16}">
-  <ds:schemaRefs>
-    <ds:schemaRef ds:uri="http://schemas.microsoft.com/sharepoint/v3/contenttype/forms"/>
-  </ds:schemaRefs>
-</ds:datastoreItem>
-</file>
-
-<file path=customXml/itemProps3.xml><?xml version="1.0" encoding="utf-8"?>
 <ds:datastoreItem xmlns:ds="http://schemas.openxmlformats.org/officeDocument/2006/customXml" ds:itemID="{56D86977-9740-4FF4-80FF-F3B28F1400CF}">
   <ds:schemaRefs>
     <ds:schemaRef ds:uri="http://schemas.microsoft.com/office/2006/metadata/contentType"/>
@@ -3113,13 +2738,18 @@
 </ds:datastoreItem>
 </file>
 
+<file path=customXml/itemProps3.xml><?xml version="1.0" encoding="utf-8"?>
+<ds:datastoreItem xmlns:ds="http://schemas.openxmlformats.org/officeDocument/2006/customXml" ds:itemID="{57AA9328-2807-4690-8CB1-51E8AE4F4A16}">
+  <ds:schemaRefs>
+    <ds:schemaRef ds:uri="http://schemas.microsoft.com/sharepoint/v3/contenttype/forms"/>
+  </ds:schemaRefs>
+</ds:datastoreItem>
+</file>
+
 <file path=customXml/itemProps4.xml><?xml version="1.0" encoding="utf-8"?>
-<ds:datastoreItem xmlns:ds="http://schemas.openxmlformats.org/officeDocument/2006/customXml" ds:itemID="{DB661BA0-4B51-4B02-B665-9C6C4D6EBA69}">
+<ds:datastoreItem xmlns:ds="http://schemas.openxmlformats.org/officeDocument/2006/customXml" ds:itemID="{3C0F489B-F403-4561-AE50-26D75CF6172A}">
   <ds:schemaRefs>
-    <ds:schemaRef ds:uri="http://schemas.microsoft.com/office/2006/metadata/properties"/>
-    <ds:schemaRef ds:uri="http://schemas.microsoft.com/office/infopath/2007/PartnerControls"/>
-    <ds:schemaRef ds:uri="0d8eb6b7-8439-4213-93fe-761711ebe20a"/>
-    <ds:schemaRef ds:uri="ca4cc3b7-6b31-416a-9465-de8c8fc267b8"/>
+    <ds:schemaRef ds:uri="http://schemas.microsoft.com/office/2006/metadata/longProperties"/>
   </ds:schemaRefs>
 </ds:datastoreItem>
 </file>
</xml_diff>

<commit_message>
added all the info needed
</commit_message>
<xml_diff>
--- a/Francisco Segura CV.docx
+++ b/Francisco Segura CV.docx
@@ -201,11 +201,13 @@
         <w:jc w:val="center"/>
         <w:rPr>
           <w:rFonts w:ascii="Calibri" w:hAnsi="Calibri" w:cs="Calibri"/>
-        </w:rPr>
-      </w:pPr>
-      <w:r>
-        <w:rPr>
-          <w:rFonts w:ascii="Calibri" w:hAnsi="Calibri" w:cs="Calibri"/>
+          <w:lang w:val="es-MX"/>
+        </w:rPr>
+      </w:pPr>
+      <w:r>
+        <w:rPr>
+          <w:rFonts w:ascii="Calibri" w:hAnsi="Calibri" w:cs="Calibri"/>
+          <w:lang w:val="es-MX"/>
         </w:rPr>
         <w:t>Education</w:t>
       </w:r>
@@ -254,7 +256,6 @@
         </w:rPr>
         <w:tab/>
       </w:r>
-      <w:proofErr w:type="spellStart"/>
       <w:r>
         <w:rPr>
           <w:rFonts w:ascii="Calibri" w:hAnsi="Calibri" w:cs="Calibri"/>
@@ -262,7 +263,6 @@
         </w:rPr>
         <w:t>Tonalá</w:t>
       </w:r>
-      <w:proofErr w:type="spellEnd"/>
       <w:r>
         <w:rPr>
           <w:rFonts w:ascii="Calibri" w:hAnsi="Calibri" w:cs="Calibri"/>
@@ -303,13 +303,7 @@
         <w:rPr>
           <w:rFonts w:ascii="Calibri" w:hAnsi="Calibri" w:cs="Calibri"/>
         </w:rPr>
-        <w:t xml:space="preserve">Bachelor of Engineering in Computer </w:t>
-      </w:r>
-      <w:r>
-        <w:rPr>
-          <w:rFonts w:ascii="Calibri" w:hAnsi="Calibri" w:cs="Calibri"/>
-        </w:rPr>
-        <w:t>Science</w:t>
+        <w:t>Bachelor of Engineering in Computer Science</w:t>
       </w:r>
       <w:r>
         <w:rPr>
@@ -371,7 +365,7 @@
         <w:rPr>
           <w:rFonts w:ascii="Calibri" w:hAnsi="Calibri" w:cs="Calibri"/>
         </w:rPr>
-        <w:t>Organization</w:t>
+        <w:t>Universidad de Guadalajara</w:t>
       </w:r>
     </w:p>
     <w:p>
@@ -417,6 +411,19 @@
     <w:p>
       <w:pPr>
         <w:pStyle w:val="BodyText"/>
+        <w:rPr>
+          <w:rFonts w:ascii="Calibri" w:hAnsi="Calibri" w:cs="Calibri"/>
+        </w:rPr>
+        <w:sectPr>
+          <w:type w:val="continuous"/>
+          <w:pgSz w:w="12240" w:h="15840"/>
+          <w:pgMar w:top="1280" w:right="600" w:bottom="280" w:left="600" w:header="720" w:footer="720" w:gutter="0"/>
+          <w:cols w:num="3" w:space="720" w:equalWidth="0">
+            <w:col w:w="1917" w:space="2958"/>
+            <w:col w:w="1211" w:space="2675"/>
+            <w:col w:w="2279"/>
+          </w:cols>
+        </w:sectPr>
       </w:pPr>
       <w:r>
         <w:pict w14:anchorId="06AC2765">
@@ -424,7 +431,7 @@
             <v:stroke joinstyle="miter"/>
             <v:path gradientshapeok="t" o:connecttype="rect"/>
           </v:shapetype>
-          <v:shape id="_x0000_s2054" type="#_x0000_t202" style="position:absolute;margin-left:530.25pt;margin-top:1.2pt;width:45.75pt;height:12.2pt;z-index:-2;mso-position-horizontal-relative:page" filled="f" stroked="f">
+          <v:shape id="_x0000_s2054" type="#_x0000_t202" style="position:absolute;margin-left:530.25pt;margin-top:1.2pt;width:45.75pt;height:12.2pt;z-index:-1;mso-position-horizontal-relative:page" filled="f" stroked="f">
             <v:textbox style="mso-next-textbox:#_x0000_s2054" inset="0,0,0,0">
               <w:txbxContent>
                 <w:p>
@@ -436,13 +443,7 @@
                     <w:rPr>
                       <w:spacing w:val="-3"/>
                     </w:rPr>
-                    <w:t xml:space="preserve">City, </w:t>
-                  </w:r>
-                  <w:r>
-                    <w:rPr>
-                      <w:spacing w:val="-4"/>
-                    </w:rPr>
-                    <w:t>State</w:t>
+                    <w:t>Remote</w:t>
                   </w:r>
                 </w:p>
               </w:txbxContent>
@@ -451,33 +452,6 @@
           </v:shape>
         </w:pict>
       </w:r>
-      <w:r>
-        <w:pict w14:anchorId="156FF089">
-          <v:rect id="_x0000_s2053" style="position:absolute;margin-left:426pt;margin-top:2.7pt;width:150pt;height:12.95pt;z-index:-1;mso-position-horizontal-relative:page" stroked="f">
-            <w10:wrap anchorx="page"/>
-          </v:rect>
-        </w:pict>
-      </w:r>
-      <w:r>
-        <w:t>City, State (or Remote)</w:t>
-      </w:r>
-    </w:p>
-    <w:p>
-      <w:pPr>
-        <w:rPr>
-          <w:rFonts w:ascii="Calibri" w:hAnsi="Calibri" w:cs="Calibri"/>
-        </w:rPr>
-        <w:sectPr>
-          <w:type w:val="continuous"/>
-          <w:pgSz w:w="12240" w:h="15840"/>
-          <w:pgMar w:top="1280" w:right="600" w:bottom="280" w:left="600" w:header="720" w:footer="720" w:gutter="0"/>
-          <w:cols w:num="3" w:space="720" w:equalWidth="0">
-            <w:col w:w="1917" w:space="2958"/>
-            <w:col w:w="1211" w:space="2675"/>
-            <w:col w:w="2279"/>
-          </w:cols>
-        </w:sectPr>
-      </w:pPr>
     </w:p>
     <w:p>
       <w:pPr>
@@ -495,12 +469,36 @@
           <w:rFonts w:ascii="Calibri" w:hAnsi="Calibri" w:cs="Calibri"/>
           <w:b/>
         </w:rPr>
-        <w:t>Position</w:t>
+        <w:t>Social Service Provider</w:t>
       </w:r>
       <w:r>
         <w:rPr>
           <w:rFonts w:ascii="Calibri" w:hAnsi="Calibri" w:cs="Calibri"/>
           <w:b/>
+        </w:rPr>
+        <w:tab/>
+      </w:r>
+      <w:r>
+        <w:rPr>
+          <w:rFonts w:ascii="Calibri" w:hAnsi="Calibri" w:cs="Calibri"/>
+        </w:rPr>
+        <w:t xml:space="preserve">Sept </w:t>
+      </w:r>
+      <w:r>
+        <w:rPr>
+          <w:rFonts w:ascii="Calibri" w:hAnsi="Calibri" w:cs="Calibri"/>
+        </w:rPr>
+        <w:t>20</w:t>
+      </w:r>
+      <w:r>
+        <w:rPr>
+          <w:rFonts w:ascii="Calibri" w:hAnsi="Calibri" w:cs="Calibri"/>
+        </w:rPr>
+        <w:t>25</w:t>
+      </w:r>
+      <w:r>
+        <w:rPr>
+          <w:rFonts w:ascii="Calibri" w:hAnsi="Calibri" w:cs="Calibri"/>
           <w:spacing w:val="-6"/>
         </w:rPr>
         <w:t xml:space="preserve"> </w:t>
@@ -508,49 +506,14 @@
       <w:r>
         <w:rPr>
           <w:rFonts w:ascii="Calibri" w:hAnsi="Calibri" w:cs="Calibri"/>
-          <w:b/>
-        </w:rPr>
-        <w:t>Title</w:t>
-      </w:r>
-      <w:r>
-        <w:rPr>
-          <w:rFonts w:ascii="Calibri" w:hAnsi="Calibri" w:cs="Calibri"/>
-          <w:b/>
-        </w:rPr>
-        <w:tab/>
-      </w:r>
-      <w:r>
-        <w:rPr>
-          <w:rFonts w:ascii="Calibri" w:hAnsi="Calibri" w:cs="Calibri"/>
-        </w:rPr>
-        <w:t xml:space="preserve">Month </w:t>
-      </w:r>
-      <w:r>
-        <w:rPr>
-          <w:rFonts w:ascii="Calibri" w:hAnsi="Calibri" w:cs="Calibri"/>
-          <w:spacing w:val="-6"/>
-        </w:rPr>
-        <w:t xml:space="preserve">Year </w:t>
-      </w:r>
-      <w:r>
-        <w:rPr>
-          <w:rFonts w:ascii="Calibri" w:hAnsi="Calibri" w:cs="Calibri"/>
-        </w:rPr>
-        <w:t>– Month</w:t>
-      </w:r>
-      <w:r>
-        <w:rPr>
-          <w:rFonts w:ascii="Calibri" w:hAnsi="Calibri" w:cs="Calibri"/>
-          <w:spacing w:val="-15"/>
-        </w:rPr>
-        <w:t xml:space="preserve"> </w:t>
-      </w:r>
-      <w:r>
-        <w:rPr>
-          <w:rFonts w:ascii="Calibri" w:hAnsi="Calibri" w:cs="Calibri"/>
-          <w:spacing w:val="-6"/>
-        </w:rPr>
-        <w:t>Year</w:t>
+        </w:rPr>
+        <w:t xml:space="preserve">– </w:t>
+      </w:r>
+      <w:r>
+        <w:rPr>
+          <w:rFonts w:ascii="Calibri" w:hAnsi="Calibri" w:cs="Calibri"/>
+        </w:rPr>
+        <w:t>Present</w:t>
       </w:r>
     </w:p>
     <w:p>
@@ -574,19 +537,7 @@
         <w:rPr>
           <w:rFonts w:ascii="Calibri" w:hAnsi="Calibri" w:cs="Calibri"/>
         </w:rPr>
-        <w:t>Beginning with your most recent position, describe your experience, skills, and resulting outcomes in bullet</w:t>
-      </w:r>
-      <w:r>
-        <w:rPr>
-          <w:rFonts w:ascii="Calibri" w:hAnsi="Calibri" w:cs="Calibri"/>
-        </w:rPr>
-        <w:t xml:space="preserve"> </w:t>
-      </w:r>
-      <w:r>
-        <w:rPr>
-          <w:rFonts w:ascii="Calibri" w:hAnsi="Calibri" w:cs="Calibri"/>
-        </w:rPr>
-        <w:t>form.</w:t>
+        <w:t>Gathering and definition of system requirements for project scope</w:t>
       </w:r>
     </w:p>
     <w:p>
@@ -609,32 +560,7 @@
         <w:rPr>
           <w:rFonts w:ascii="Calibri" w:hAnsi="Calibri" w:cs="Calibri"/>
         </w:rPr>
-        <w:t>Begin each line with an action verb and include details that will help the reader understand your</w:t>
-      </w:r>
-      <w:r>
-        <w:rPr>
-          <w:rFonts w:ascii="Calibri" w:hAnsi="Calibri" w:cs="Calibri"/>
-          <w:spacing w:val="-15"/>
-        </w:rPr>
-        <w:t xml:space="preserve"> </w:t>
-      </w:r>
-      <w:r>
-        <w:rPr>
-          <w:rFonts w:ascii="Calibri" w:hAnsi="Calibri" w:cs="Calibri"/>
-        </w:rPr>
-        <w:t>accomplishments,</w:t>
-      </w:r>
-      <w:r>
-        <w:rPr>
-          <w:rFonts w:ascii="Calibri" w:hAnsi="Calibri" w:cs="Calibri"/>
-        </w:rPr>
-        <w:t xml:space="preserve"> </w:t>
-      </w:r>
-      <w:r>
-        <w:rPr>
-          <w:rFonts w:ascii="Calibri" w:hAnsi="Calibri" w:cs="Calibri"/>
-        </w:rPr>
-        <w:t>skills, knowledge, abilities, or achievements.</w:t>
+        <w:t>Design of user interface views with React and backend architecture with Spring Boot</w:t>
       </w:r>
     </w:p>
     <w:p>
@@ -657,20 +583,7 @@
         <w:rPr>
           <w:rFonts w:ascii="Calibri" w:hAnsi="Calibri" w:cs="Calibri"/>
         </w:rPr>
-        <w:t>Quantify where</w:t>
-      </w:r>
-      <w:r>
-        <w:rPr>
-          <w:rFonts w:ascii="Calibri" w:hAnsi="Calibri" w:cs="Calibri"/>
-          <w:spacing w:val="-3"/>
-        </w:rPr>
-        <w:t xml:space="preserve"> </w:t>
-      </w:r>
-      <w:r>
-        <w:rPr>
-          <w:rFonts w:ascii="Calibri" w:hAnsi="Calibri" w:cs="Calibri"/>
-        </w:rPr>
-        <w:t>possible.</w:t>
+        <w:t>Development and implementation of frontend components using React and Tailwind</w:t>
       </w:r>
     </w:p>
     <w:p>
@@ -693,264 +606,13 @@
         <w:rPr>
           <w:rFonts w:ascii="Calibri" w:hAnsi="Calibri" w:cs="Calibri"/>
         </w:rPr>
-        <w:t>Do not use personal pronouns; each line should be a phrase rather than a full</w:t>
-      </w:r>
-      <w:r>
-        <w:rPr>
-          <w:rFonts w:ascii="Calibri" w:hAnsi="Calibri" w:cs="Calibri"/>
-          <w:spacing w:val="-6"/>
-        </w:rPr>
-        <w:t xml:space="preserve"> </w:t>
-      </w:r>
-      <w:r>
-        <w:rPr>
-          <w:rFonts w:ascii="Calibri" w:hAnsi="Calibri" w:cs="Calibri"/>
-        </w:rPr>
-        <w:t>sentence.</w:t>
-      </w:r>
-    </w:p>
-    <w:p>
-      <w:pPr>
-        <w:pStyle w:val="BodyText"/>
-        <w:spacing w:before="10"/>
-        <w:rPr>
-          <w:rFonts w:ascii="Calibri" w:hAnsi="Calibri" w:cs="Calibri"/>
-          <w:sz w:val="23"/>
-        </w:rPr>
-      </w:pPr>
-    </w:p>
-    <w:p>
-      <w:pPr>
-        <w:tabs>
-          <w:tab w:val="left" w:pos="10005"/>
-        </w:tabs>
-        <w:ind w:left="119"/>
-        <w:rPr>
-          <w:rFonts w:ascii="Calibri" w:hAnsi="Calibri" w:cs="Calibri"/>
-        </w:rPr>
-      </w:pPr>
-      <w:r>
-        <w:rPr>
-          <w:rFonts w:ascii="Calibri" w:hAnsi="Calibri" w:cs="Calibri"/>
-          <w:b/>
-        </w:rPr>
-        <w:t>Organization</w:t>
-      </w:r>
-      <w:r>
-        <w:rPr>
-          <w:rFonts w:ascii="Calibri" w:hAnsi="Calibri" w:cs="Calibri"/>
-          <w:b/>
-        </w:rPr>
-        <w:tab/>
-      </w:r>
-      <w:r>
-        <w:rPr>
-          <w:rFonts w:ascii="Calibri" w:hAnsi="Calibri" w:cs="Calibri"/>
-          <w:spacing w:val="-3"/>
-        </w:rPr>
-        <w:t>City,</w:t>
-      </w:r>
-      <w:r>
-        <w:rPr>
-          <w:rFonts w:ascii="Calibri" w:hAnsi="Calibri" w:cs="Calibri"/>
-          <w:spacing w:val="-5"/>
-        </w:rPr>
-        <w:t xml:space="preserve"> </w:t>
-      </w:r>
-      <w:r>
-        <w:rPr>
-          <w:rFonts w:ascii="Calibri" w:hAnsi="Calibri" w:cs="Calibri"/>
-        </w:rPr>
-        <w:t>State</w:t>
-      </w:r>
-    </w:p>
-    <w:p>
-      <w:pPr>
-        <w:tabs>
-          <w:tab w:val="left" w:pos="8621"/>
-        </w:tabs>
-        <w:spacing w:before="11" w:line="251" w:lineRule="exact"/>
-        <w:ind w:left="119"/>
-        <w:rPr>
-          <w:rFonts w:ascii="Calibri" w:hAnsi="Calibri" w:cs="Calibri"/>
-        </w:rPr>
-      </w:pPr>
-      <w:r>
-        <w:rPr>
-          <w:rFonts w:ascii="Calibri" w:hAnsi="Calibri" w:cs="Calibri"/>
-          <w:b/>
-        </w:rPr>
-        <w:t>Position</w:t>
-      </w:r>
-      <w:r>
-        <w:rPr>
-          <w:rFonts w:ascii="Calibri" w:hAnsi="Calibri" w:cs="Calibri"/>
-          <w:b/>
-          <w:spacing w:val="-6"/>
-        </w:rPr>
-        <w:t xml:space="preserve"> </w:t>
-      </w:r>
-      <w:r>
-        <w:rPr>
-          <w:rFonts w:ascii="Calibri" w:hAnsi="Calibri" w:cs="Calibri"/>
-          <w:b/>
-        </w:rPr>
-        <w:t>Title</w:t>
-      </w:r>
-      <w:r>
-        <w:rPr>
-          <w:rFonts w:ascii="Calibri" w:hAnsi="Calibri" w:cs="Calibri"/>
-          <w:b/>
-        </w:rPr>
-        <w:tab/>
-      </w:r>
-      <w:r>
-        <w:rPr>
-          <w:rFonts w:ascii="Calibri" w:hAnsi="Calibri" w:cs="Calibri"/>
-        </w:rPr>
-        <w:t xml:space="preserve">Month </w:t>
-      </w:r>
-      <w:r>
-        <w:rPr>
-          <w:rFonts w:ascii="Calibri" w:hAnsi="Calibri" w:cs="Calibri"/>
-          <w:spacing w:val="-6"/>
-        </w:rPr>
-        <w:t xml:space="preserve">Year </w:t>
-      </w:r>
-      <w:r>
-        <w:rPr>
-          <w:rFonts w:ascii="Calibri" w:hAnsi="Calibri" w:cs="Calibri"/>
-        </w:rPr>
-        <w:t>– Month</w:t>
-      </w:r>
-      <w:r>
-        <w:rPr>
-          <w:rFonts w:ascii="Calibri" w:hAnsi="Calibri" w:cs="Calibri"/>
-          <w:spacing w:val="-18"/>
-        </w:rPr>
-        <w:t xml:space="preserve"> </w:t>
-      </w:r>
-      <w:r>
-        <w:rPr>
-          <w:rFonts w:ascii="Calibri" w:hAnsi="Calibri" w:cs="Calibri"/>
-          <w:spacing w:val="-6"/>
-        </w:rPr>
-        <w:t>Year</w:t>
-      </w:r>
-    </w:p>
-    <w:p>
-      <w:pPr>
-        <w:pStyle w:val="ListParagraph"/>
-        <w:numPr>
-          <w:ilvl w:val="0"/>
-          <w:numId w:val="1"/>
-        </w:numPr>
-        <w:tabs>
-          <w:tab w:val="left" w:pos="839"/>
-          <w:tab w:val="left" w:pos="840"/>
-        </w:tabs>
-        <w:spacing w:line="249" w:lineRule="auto"/>
-        <w:ind w:right="962"/>
-        <w:rPr>
-          <w:rFonts w:ascii="Calibri" w:hAnsi="Calibri" w:cs="Calibri"/>
-        </w:rPr>
-      </w:pPr>
-      <w:r>
-        <w:rPr>
-          <w:rFonts w:ascii="Calibri" w:hAnsi="Calibri" w:cs="Calibri"/>
-          <w:spacing w:val="-3"/>
-        </w:rPr>
-        <w:t xml:space="preserve">With </w:t>
-      </w:r>
-      <w:r>
-        <w:rPr>
-          <w:rFonts w:ascii="Calibri" w:hAnsi="Calibri" w:cs="Calibri"/>
-        </w:rPr>
-        <w:t>your next-most recent position, describe your experience, skills, and resulting outcomes in bullet form.</w:t>
-      </w:r>
-    </w:p>
-    <w:p>
-      <w:pPr>
-        <w:pStyle w:val="ListParagraph"/>
-        <w:numPr>
-          <w:ilvl w:val="0"/>
-          <w:numId w:val="1"/>
-        </w:numPr>
-        <w:tabs>
-          <w:tab w:val="left" w:pos="839"/>
-          <w:tab w:val="left" w:pos="840"/>
-        </w:tabs>
-        <w:spacing w:line="254" w:lineRule="exact"/>
-        <w:rPr>
-          <w:rFonts w:ascii="Calibri" w:hAnsi="Calibri" w:cs="Calibri"/>
-        </w:rPr>
-      </w:pPr>
-      <w:r>
-        <w:rPr>
-          <w:rFonts w:ascii="Calibri" w:hAnsi="Calibri" w:cs="Calibri"/>
-        </w:rPr>
-        <w:t>Begin each line with an action verb and include details that will help the reader understand your</w:t>
-      </w:r>
-      <w:r>
-        <w:rPr>
-          <w:rFonts w:ascii="Calibri" w:hAnsi="Calibri" w:cs="Calibri"/>
-          <w:spacing w:val="-15"/>
-        </w:rPr>
-        <w:t xml:space="preserve"> </w:t>
-      </w:r>
-      <w:r>
-        <w:rPr>
-          <w:rFonts w:ascii="Calibri" w:hAnsi="Calibri" w:cs="Calibri"/>
-        </w:rPr>
-        <w:t>accomplishments,</w:t>
-      </w:r>
-      <w:r>
-        <w:rPr>
-          <w:rFonts w:ascii="Calibri" w:hAnsi="Calibri" w:cs="Calibri"/>
-        </w:rPr>
-        <w:t xml:space="preserve"> </w:t>
-      </w:r>
-      <w:r>
-        <w:rPr>
-          <w:rFonts w:ascii="Calibri" w:hAnsi="Calibri" w:cs="Calibri"/>
-        </w:rPr>
-        <w:t>skills, knowledge, abilities, or achievements.</w:t>
-      </w:r>
-    </w:p>
-    <w:p>
-      <w:pPr>
-        <w:pStyle w:val="ListParagraph"/>
-        <w:numPr>
-          <w:ilvl w:val="0"/>
-          <w:numId w:val="1"/>
-        </w:numPr>
-        <w:tabs>
-          <w:tab w:val="left" w:pos="839"/>
-          <w:tab w:val="left" w:pos="840"/>
-        </w:tabs>
-        <w:spacing w:line="264" w:lineRule="exact"/>
-        <w:rPr>
-          <w:rFonts w:ascii="Calibri" w:hAnsi="Calibri" w:cs="Calibri"/>
-        </w:rPr>
-      </w:pPr>
-      <w:r>
-        <w:rPr>
-          <w:rFonts w:ascii="Calibri" w:hAnsi="Calibri" w:cs="Calibri"/>
-        </w:rPr>
-        <w:t>Quantify where</w:t>
-      </w:r>
-      <w:r>
-        <w:rPr>
-          <w:rFonts w:ascii="Calibri" w:hAnsi="Calibri" w:cs="Calibri"/>
-          <w:spacing w:val="-3"/>
-        </w:rPr>
-        <w:t xml:space="preserve"> </w:t>
-      </w:r>
-      <w:r>
-        <w:rPr>
-          <w:rFonts w:ascii="Calibri" w:hAnsi="Calibri" w:cs="Calibri"/>
-        </w:rPr>
-        <w:t>possible.</w:t>
+        <w:t xml:space="preserve">Development and integration of backend services using </w:t>
+      </w:r>
+      <w:r>
+        <w:rPr>
+          <w:rFonts w:ascii="Calibri" w:hAnsi="Calibri" w:cs="Calibri"/>
+        </w:rPr>
+        <w:t>Java (Spring Boot)</w:t>
       </w:r>
     </w:p>
     <w:p>
@@ -973,29 +635,43 @@
         <w:rPr>
           <w:rFonts w:ascii="Calibri" w:hAnsi="Calibri" w:cs="Calibri"/>
         </w:rPr>
-        <w:t>Do not use personal pronouns; each line should be a phrase rather than a full</w:t>
-      </w:r>
-      <w:r>
-        <w:rPr>
-          <w:rFonts w:ascii="Calibri" w:hAnsi="Calibri" w:cs="Calibri"/>
-          <w:spacing w:val="-6"/>
-        </w:rPr>
-        <w:t xml:space="preserve"> </w:t>
-      </w:r>
-      <w:r>
-        <w:rPr>
-          <w:rFonts w:ascii="Calibri" w:hAnsi="Calibri" w:cs="Calibri"/>
-        </w:rPr>
-        <w:t>sentence.</w:t>
-      </w:r>
-    </w:p>
-    <w:p>
-      <w:pPr>
-        <w:pStyle w:val="BodyText"/>
-        <w:spacing w:before="9"/>
-        <w:rPr>
-          <w:rFonts w:ascii="Calibri" w:hAnsi="Calibri" w:cs="Calibri"/>
-          <w:sz w:val="23"/>
+        <w:t>Implementations of an additional microservice with Node.js (Express)</w:t>
+      </w:r>
+    </w:p>
+    <w:p>
+      <w:pPr>
+        <w:pStyle w:val="ListParagraph"/>
+        <w:numPr>
+          <w:ilvl w:val="0"/>
+          <w:numId w:val="1"/>
+        </w:numPr>
+        <w:tabs>
+          <w:tab w:val="left" w:pos="839"/>
+          <w:tab w:val="left" w:pos="840"/>
+        </w:tabs>
+        <w:spacing w:line="267" w:lineRule="exact"/>
+        <w:rPr>
+          <w:rFonts w:ascii="Calibri" w:hAnsi="Calibri" w:cs="Calibri"/>
+        </w:rPr>
+      </w:pPr>
+      <w:r>
+        <w:rPr>
+          <w:rFonts w:ascii="Calibri" w:hAnsi="Calibri" w:cs="Calibri"/>
+        </w:rPr>
+        <w:t>Collaboration in ensuring consistency between design, functionality, and microservices integration</w:t>
+      </w:r>
+    </w:p>
+    <w:p>
+      <w:pPr>
+        <w:pStyle w:val="ListParagraph"/>
+        <w:tabs>
+          <w:tab w:val="left" w:pos="839"/>
+          <w:tab w:val="left" w:pos="840"/>
+        </w:tabs>
+        <w:spacing w:line="267" w:lineRule="exact"/>
+        <w:ind w:left="479" w:firstLine="0"/>
+        <w:rPr>
+          <w:rFonts w:ascii="Calibri" w:hAnsi="Calibri" w:cs="Calibri"/>
         </w:rPr>
       </w:pPr>
     </w:p>
@@ -1012,7 +688,7 @@
         <w:rPr>
           <w:rFonts w:ascii="Calibri" w:hAnsi="Calibri" w:cs="Calibri"/>
         </w:rPr>
-        <w:t>Leadership &amp; Activities</w:t>
+        <w:t>Academic Projects</w:t>
       </w:r>
     </w:p>
     <w:p>
@@ -1031,7 +707,7 @@
           <w:rFonts w:ascii="Calibri" w:hAnsi="Calibri" w:cs="Calibri"/>
           <w:b/>
         </w:rPr>
-        <w:t>Organization</w:t>
+        <w:t>Ticketmeister</w:t>
       </w:r>
       <w:r>
         <w:rPr>
@@ -1045,20 +721,7 @@
           <w:rFonts w:ascii="Calibri" w:hAnsi="Calibri" w:cs="Calibri"/>
           <w:spacing w:val="-3"/>
         </w:rPr>
-        <w:t>City,</w:t>
-      </w:r>
-      <w:r>
-        <w:rPr>
-          <w:rFonts w:ascii="Calibri" w:hAnsi="Calibri" w:cs="Calibri"/>
-          <w:spacing w:val="-5"/>
-        </w:rPr>
-        <w:t xml:space="preserve"> </w:t>
-      </w:r>
-      <w:r>
-        <w:rPr>
-          <w:rFonts w:ascii="Calibri" w:hAnsi="Calibri" w:cs="Calibri"/>
-        </w:rPr>
-        <w:t>State</w:t>
+        <w:t>Remote</w:t>
       </w:r>
     </w:p>
     <w:p>
@@ -1078,7 +741,7 @@
           <w:rFonts w:ascii="Calibri" w:hAnsi="Calibri" w:cs="Calibri"/>
           <w:b/>
         </w:rPr>
-        <w:t>Role</w:t>
+        <w:t>Full-stack developer</w:t>
       </w:r>
       <w:r>
         <w:rPr>
@@ -1098,20 +761,45 @@
         <w:rPr>
           <w:rFonts w:ascii="Calibri" w:hAnsi="Calibri" w:cs="Calibri"/>
         </w:rPr>
-        <w:t xml:space="preserve">Month </w:t>
+        <w:t>Feb</w:t>
+      </w:r>
+      <w:r>
+        <w:rPr>
+          <w:rFonts w:ascii="Calibri" w:hAnsi="Calibri" w:cs="Calibri"/>
+        </w:rPr>
+        <w:t xml:space="preserve"> </w:t>
+      </w:r>
+      <w:r>
+        <w:rPr>
+          <w:rFonts w:ascii="Calibri" w:hAnsi="Calibri" w:cs="Calibri"/>
+        </w:rPr>
+        <w:t>20</w:t>
       </w:r>
       <w:r>
         <w:rPr>
           <w:rFonts w:ascii="Calibri" w:hAnsi="Calibri" w:cs="Calibri"/>
           <w:spacing w:val="-6"/>
         </w:rPr>
-        <w:t xml:space="preserve">Year </w:t>
-      </w:r>
-      <w:r>
-        <w:rPr>
-          <w:rFonts w:ascii="Calibri" w:hAnsi="Calibri" w:cs="Calibri"/>
-        </w:rPr>
-        <w:t>– Month</w:t>
+        <w:t>2</w:t>
+      </w:r>
+      <w:r>
+        <w:rPr>
+          <w:rFonts w:ascii="Calibri" w:hAnsi="Calibri" w:cs="Calibri"/>
+          <w:spacing w:val="-6"/>
+        </w:rPr>
+        <w:t xml:space="preserve">5 </w:t>
+      </w:r>
+      <w:r>
+        <w:rPr>
+          <w:rFonts w:ascii="Calibri" w:hAnsi="Calibri" w:cs="Calibri"/>
+        </w:rPr>
+        <w:t xml:space="preserve">– </w:t>
+      </w:r>
+      <w:r>
+        <w:rPr>
+          <w:rFonts w:ascii="Calibri" w:hAnsi="Calibri" w:cs="Calibri"/>
+        </w:rPr>
+        <w:t>Mar</w:t>
       </w:r>
       <w:r>
         <w:rPr>
@@ -1123,9 +811,23 @@
       <w:r>
         <w:rPr>
           <w:rFonts w:ascii="Calibri" w:hAnsi="Calibri" w:cs="Calibri"/>
+          <w:spacing w:val="-18"/>
+        </w:rPr>
+        <w:t>20</w:t>
+      </w:r>
+      <w:r>
+        <w:rPr>
+          <w:rFonts w:ascii="Calibri" w:hAnsi="Calibri" w:cs="Calibri"/>
           <w:spacing w:val="-6"/>
         </w:rPr>
-        <w:t>Year</w:t>
+        <w:t>2</w:t>
+      </w:r>
+      <w:r>
+        <w:rPr>
+          <w:rFonts w:ascii="Calibri" w:hAnsi="Calibri" w:cs="Calibri"/>
+          <w:spacing w:val="-6"/>
+        </w:rPr>
+        <w:t>5</w:t>
       </w:r>
     </w:p>
     <w:p>
@@ -1149,20 +851,7 @@
         <w:rPr>
           <w:rFonts w:ascii="Calibri" w:hAnsi="Calibri" w:cs="Calibri"/>
         </w:rPr>
-        <w:t>This section can be formatted similarly to the Experience section, or you can omit descriptions for</w:t>
-      </w:r>
-      <w:r>
-        <w:rPr>
-          <w:rFonts w:ascii="Calibri" w:hAnsi="Calibri" w:cs="Calibri"/>
-          <w:spacing w:val="-15"/>
-        </w:rPr>
-        <w:t xml:space="preserve"> </w:t>
-      </w:r>
-      <w:r>
-        <w:rPr>
-          <w:rFonts w:ascii="Calibri" w:hAnsi="Calibri" w:cs="Calibri"/>
-        </w:rPr>
-        <w:t>activities.</w:t>
+        <w:t>Developed microservices-based architecture with Python (Flask) for authentication and event management</w:t>
       </w:r>
     </w:p>
     <w:p>
@@ -1186,25 +875,160 @@
         <w:rPr>
           <w:rFonts w:ascii="Calibri" w:hAnsi="Calibri" w:cs="Calibri"/>
         </w:rPr>
-        <w:t xml:space="preserve">If this section is more relevant to the opportunity you are applying </w:t>
+        <w:t>Implemented Node.js (Express) service for automated email delivery of purchased tickets</w:t>
+      </w:r>
+    </w:p>
+    <w:p>
+      <w:pPr>
+        <w:pStyle w:val="ListParagraph"/>
+        <w:numPr>
+          <w:ilvl w:val="0"/>
+          <w:numId w:val="1"/>
+        </w:numPr>
+        <w:tabs>
+          <w:tab w:val="left" w:pos="840"/>
+          <w:tab w:val="left" w:pos="841"/>
+        </w:tabs>
+        <w:spacing w:line="249" w:lineRule="auto"/>
+        <w:ind w:left="840" w:right="1064"/>
+        <w:rPr>
+          <w:rFonts w:ascii="Calibri" w:hAnsi="Calibri" w:cs="Calibri"/>
+        </w:rPr>
+      </w:pPr>
+      <w:r>
+        <w:rPr>
+          <w:rFonts w:ascii="Calibri" w:hAnsi="Calibri" w:cs="Calibri"/>
+        </w:rPr>
+        <w:t>Built frontend application with Angular for browsing and purchasing event tickets</w:t>
+      </w:r>
+    </w:p>
+    <w:p>
+      <w:pPr>
+        <w:pStyle w:val="ListParagraph"/>
+        <w:numPr>
+          <w:ilvl w:val="0"/>
+          <w:numId w:val="1"/>
+        </w:numPr>
+        <w:tabs>
+          <w:tab w:val="left" w:pos="840"/>
+          <w:tab w:val="left" w:pos="841"/>
+        </w:tabs>
+        <w:spacing w:line="249" w:lineRule="auto"/>
+        <w:ind w:left="840" w:right="1064"/>
+        <w:rPr>
+          <w:rFonts w:ascii="Calibri" w:hAnsi="Calibri" w:cs="Calibri"/>
+        </w:rPr>
+      </w:pPr>
+      <w:r>
+        <w:rPr>
+          <w:rFonts w:ascii="Calibri" w:hAnsi="Calibri" w:cs="Calibri"/>
+        </w:rPr>
+        <w:t>Integrated OpenStreetMap API to display event locations on an interactive map</w:t>
+      </w:r>
+    </w:p>
+    <w:p>
+      <w:pPr>
+        <w:pStyle w:val="ListParagraph"/>
+        <w:numPr>
+          <w:ilvl w:val="0"/>
+          <w:numId w:val="1"/>
+        </w:numPr>
+        <w:tabs>
+          <w:tab w:val="left" w:pos="840"/>
+          <w:tab w:val="left" w:pos="841"/>
+        </w:tabs>
+        <w:spacing w:line="249" w:lineRule="auto"/>
+        <w:ind w:left="840" w:right="1064"/>
+        <w:rPr>
+          <w:rFonts w:ascii="Calibri" w:hAnsi="Calibri" w:cs="Calibri"/>
+        </w:rPr>
+      </w:pPr>
+      <w:r>
+        <w:rPr>
+          <w:rFonts w:ascii="Calibri" w:hAnsi="Calibri" w:cs="Calibri"/>
+        </w:rPr>
+        <w:t xml:space="preserve">Designed </w:t>
+      </w:r>
+      <w:r>
+        <w:rPr>
+          <w:rFonts w:ascii="Calibri" w:hAnsi="Calibri" w:cs="Calibri"/>
+        </w:rPr>
+        <w:t>RESTful APIs to ensure modularity and service scalability</w:t>
+      </w:r>
+    </w:p>
+    <w:p>
+      <w:pPr>
+        <w:pStyle w:val="Heading1"/>
+        <w:spacing w:before="1"/>
+        <w:jc w:val="center"/>
+        <w:rPr>
+          <w:rFonts w:ascii="Calibri" w:hAnsi="Calibri" w:cs="Calibri"/>
+        </w:rPr>
+      </w:pPr>
+    </w:p>
+    <w:p>
+      <w:pPr>
+        <w:tabs>
+          <w:tab w:val="left" w:pos="9885"/>
+        </w:tabs>
+        <w:spacing w:before="11"/>
+        <w:jc w:val="center"/>
+        <w:rPr>
+          <w:rFonts w:ascii="Calibri" w:hAnsi="Calibri" w:cs="Calibri"/>
+        </w:rPr>
+      </w:pPr>
+      <w:r>
+        <w:rPr>
+          <w:rFonts w:ascii="Calibri" w:hAnsi="Calibri" w:cs="Calibri"/>
+          <w:b/>
+        </w:rPr>
+        <w:t>Donactiva</w:t>
+      </w:r>
+      <w:r>
+        <w:rPr>
+          <w:rFonts w:ascii="Calibri" w:hAnsi="Calibri" w:cs="Calibri"/>
+          <w:b/>
+        </w:rPr>
+        <w:tab/>
       </w:r>
       <w:r>
         <w:rPr>
           <w:rFonts w:ascii="Calibri" w:hAnsi="Calibri" w:cs="Calibri"/>
           <w:spacing w:val="-3"/>
         </w:rPr>
-        <w:t xml:space="preserve">for, </w:t>
-      </w:r>
-      <w:r>
-        <w:rPr>
-          <w:rFonts w:ascii="Calibri" w:hAnsi="Calibri" w:cs="Calibri"/>
-        </w:rPr>
-        <w:t>consider moving this above your Experience</w:t>
-      </w:r>
-      <w:r>
-        <w:rPr>
-          <w:rFonts w:ascii="Calibri" w:hAnsi="Calibri" w:cs="Calibri"/>
-          <w:spacing w:val="-1"/>
+        <w:t>Remote</w:t>
+      </w:r>
+    </w:p>
+    <w:p>
+      <w:pPr>
+        <w:pStyle w:val="BodyText"/>
+        <w:tabs>
+          <w:tab w:val="left" w:pos="8622"/>
+        </w:tabs>
+        <w:spacing w:line="251" w:lineRule="exact"/>
+        <w:ind w:left="120"/>
+        <w:rPr>
+          <w:rFonts w:ascii="Calibri" w:hAnsi="Calibri" w:cs="Calibri"/>
+        </w:rPr>
+      </w:pPr>
+      <w:r>
+        <w:rPr>
+          <w:rFonts w:ascii="Calibri" w:hAnsi="Calibri" w:cs="Calibri"/>
+          <w:b/>
+        </w:rPr>
+        <w:t>Full-stack developer</w:t>
+      </w:r>
+      <w:r>
+        <w:rPr>
+          <w:rFonts w:ascii="Calibri" w:hAnsi="Calibri" w:cs="Calibri"/>
+          <w:b/>
+        </w:rPr>
+        <w:tab/>
+      </w:r>
+      <w:r>
+        <w:rPr>
+          <w:rFonts w:ascii="Calibri" w:hAnsi="Calibri" w:cs="Calibri"/>
+          <w:b/>
         </w:rPr>
         <w:t xml:space="preserve"> </w:t>
       </w:r>
@@ -1212,7 +1036,209 @@
         <w:rPr>
           <w:rFonts w:ascii="Calibri" w:hAnsi="Calibri" w:cs="Calibri"/>
         </w:rPr>
-        <w:t>section.</w:t>
+        <w:t>Oct</w:t>
+      </w:r>
+      <w:r>
+        <w:rPr>
+          <w:rFonts w:ascii="Calibri" w:hAnsi="Calibri" w:cs="Calibri"/>
+        </w:rPr>
+        <w:t xml:space="preserve"> </w:t>
+      </w:r>
+      <w:r>
+        <w:rPr>
+          <w:rFonts w:ascii="Calibri" w:hAnsi="Calibri" w:cs="Calibri"/>
+        </w:rPr>
+        <w:t>20</w:t>
+      </w:r>
+      <w:r>
+        <w:rPr>
+          <w:rFonts w:ascii="Calibri" w:hAnsi="Calibri" w:cs="Calibri"/>
+          <w:spacing w:val="-6"/>
+        </w:rPr>
+        <w:t>24</w:t>
+      </w:r>
+      <w:r>
+        <w:rPr>
+          <w:rFonts w:ascii="Calibri" w:hAnsi="Calibri" w:cs="Calibri"/>
+        </w:rPr>
+        <w:t xml:space="preserve">– </w:t>
+      </w:r>
+      <w:r>
+        <w:rPr>
+          <w:rFonts w:ascii="Calibri" w:hAnsi="Calibri" w:cs="Calibri"/>
+        </w:rPr>
+        <w:t>Nov</w:t>
+      </w:r>
+      <w:r>
+        <w:rPr>
+          <w:rFonts w:ascii="Calibri" w:hAnsi="Calibri" w:cs="Calibri"/>
+          <w:spacing w:val="-18"/>
+        </w:rPr>
+        <w:t xml:space="preserve"> </w:t>
+      </w:r>
+      <w:r>
+        <w:rPr>
+          <w:rFonts w:ascii="Calibri" w:hAnsi="Calibri" w:cs="Calibri"/>
+          <w:spacing w:val="-18"/>
+        </w:rPr>
+        <w:t>20</w:t>
+      </w:r>
+      <w:r>
+        <w:rPr>
+          <w:rFonts w:ascii="Calibri" w:hAnsi="Calibri" w:cs="Calibri"/>
+          <w:spacing w:val="-6"/>
+        </w:rPr>
+        <w:t>24</w:t>
+      </w:r>
+    </w:p>
+    <w:p>
+      <w:pPr>
+        <w:pStyle w:val="ListParagraph"/>
+        <w:numPr>
+          <w:ilvl w:val="0"/>
+          <w:numId w:val="1"/>
+        </w:numPr>
+        <w:tabs>
+          <w:tab w:val="left" w:pos="840"/>
+          <w:tab w:val="left" w:pos="841"/>
+        </w:tabs>
+        <w:spacing w:line="264" w:lineRule="exact"/>
+        <w:ind w:left="840" w:hanging="361"/>
+        <w:rPr>
+          <w:rFonts w:ascii="Calibri" w:hAnsi="Calibri" w:cs="Calibri"/>
+        </w:rPr>
+      </w:pPr>
+      <w:r>
+        <w:rPr>
+          <w:rFonts w:ascii="Calibri" w:hAnsi="Calibri" w:cs="Calibri"/>
+        </w:rPr>
+        <w:t>Designed and developed backend logic using Java (Spring Boot) in a monolithic REST API</w:t>
+      </w:r>
+    </w:p>
+    <w:p>
+      <w:pPr>
+        <w:pStyle w:val="ListParagraph"/>
+        <w:numPr>
+          <w:ilvl w:val="0"/>
+          <w:numId w:val="1"/>
+        </w:numPr>
+        <w:tabs>
+          <w:tab w:val="left" w:pos="840"/>
+          <w:tab w:val="left" w:pos="841"/>
+        </w:tabs>
+        <w:spacing w:line="249" w:lineRule="auto"/>
+        <w:ind w:left="840" w:right="1064"/>
+        <w:rPr>
+          <w:rFonts w:ascii="Calibri" w:hAnsi="Calibri" w:cs="Calibri"/>
+        </w:rPr>
+      </w:pPr>
+      <w:r>
+        <w:rPr>
+          <w:rFonts w:ascii="Calibri" w:hAnsi="Calibri" w:cs="Calibri"/>
+        </w:rPr>
+        <w:t>Implemented dynamic map integration with Google Maps API to display registered charity institutions</w:t>
+      </w:r>
+    </w:p>
+    <w:p>
+      <w:pPr>
+        <w:pStyle w:val="ListParagraph"/>
+        <w:numPr>
+          <w:ilvl w:val="0"/>
+          <w:numId w:val="1"/>
+        </w:numPr>
+        <w:tabs>
+          <w:tab w:val="left" w:pos="840"/>
+          <w:tab w:val="left" w:pos="841"/>
+        </w:tabs>
+        <w:spacing w:line="249" w:lineRule="auto"/>
+        <w:ind w:left="840" w:right="1064"/>
+        <w:rPr>
+          <w:rFonts w:ascii="Calibri" w:hAnsi="Calibri" w:cs="Calibri"/>
+        </w:rPr>
+      </w:pPr>
+      <w:r>
+        <w:rPr>
+          <w:rFonts w:ascii="Calibri" w:hAnsi="Calibri" w:cs="Calibri"/>
+        </w:rPr>
+        <w:t>Developed donation flow with item selection and QR code generation for validation</w:t>
+      </w:r>
+    </w:p>
+    <w:p>
+      <w:pPr>
+        <w:pStyle w:val="ListParagraph"/>
+        <w:numPr>
+          <w:ilvl w:val="0"/>
+          <w:numId w:val="1"/>
+        </w:numPr>
+        <w:tabs>
+          <w:tab w:val="left" w:pos="840"/>
+          <w:tab w:val="left" w:pos="841"/>
+        </w:tabs>
+        <w:spacing w:line="249" w:lineRule="auto"/>
+        <w:ind w:left="840" w:right="1064"/>
+        <w:rPr>
+          <w:rFonts w:ascii="Calibri" w:hAnsi="Calibri" w:cs="Calibri"/>
+        </w:rPr>
+      </w:pPr>
+      <w:r>
+        <w:rPr>
+          <w:rFonts w:ascii="Calibri" w:hAnsi="Calibri" w:cs="Calibri"/>
+        </w:rPr>
+        <w:t xml:space="preserve">Built frontend interface using HTML, CSS, and </w:t>
+      </w:r>
+      <w:r>
+        <w:rPr>
+          <w:rFonts w:ascii="Calibri" w:hAnsi="Calibri" w:cs="Calibri"/>
+        </w:rPr>
+        <w:t>JavaScript</w:t>
+      </w:r>
+    </w:p>
+    <w:p>
+      <w:pPr>
+        <w:pStyle w:val="ListParagraph"/>
+        <w:numPr>
+          <w:ilvl w:val="0"/>
+          <w:numId w:val="1"/>
+        </w:numPr>
+        <w:tabs>
+          <w:tab w:val="left" w:pos="840"/>
+          <w:tab w:val="left" w:pos="841"/>
+        </w:tabs>
+        <w:spacing w:line="249" w:lineRule="auto"/>
+        <w:ind w:left="840" w:right="1064"/>
+        <w:rPr>
+          <w:rFonts w:ascii="Calibri" w:hAnsi="Calibri" w:cs="Calibri"/>
+        </w:rPr>
+      </w:pPr>
+      <w:r>
+        <w:rPr>
+          <w:rFonts w:ascii="Calibri" w:hAnsi="Calibri" w:cs="Calibri"/>
+        </w:rPr>
+        <w:t>Integrated token-based authentication with JWT for secure user sessions</w:t>
+      </w:r>
+    </w:p>
+    <w:p>
+      <w:pPr>
+        <w:pStyle w:val="ListParagraph"/>
+        <w:numPr>
+          <w:ilvl w:val="0"/>
+          <w:numId w:val="1"/>
+        </w:numPr>
+        <w:tabs>
+          <w:tab w:val="left" w:pos="840"/>
+          <w:tab w:val="left" w:pos="841"/>
+        </w:tabs>
+        <w:spacing w:line="249" w:lineRule="auto"/>
+        <w:ind w:left="840" w:right="1064"/>
+        <w:rPr>
+          <w:rFonts w:ascii="Calibri" w:hAnsi="Calibri" w:cs="Calibri"/>
+        </w:rPr>
+      </w:pPr>
+      <w:r>
+        <w:rPr>
+          <w:rFonts w:ascii="Calibri" w:hAnsi="Calibri" w:cs="Calibri"/>
+        </w:rPr>
+        <w:t>Enabled donation-to-rewards system granting loyalty points (OXXO) to users after validated donations</w:t>
       </w:r>
     </w:p>
     <w:p>
@@ -1247,13 +1273,7 @@
           <w:rFonts w:ascii="Calibri" w:hAnsi="Calibri" w:cs="Calibri"/>
           <w:b/>
         </w:rPr>
-        <w:t xml:space="preserve">Skills &amp; Interests </w:t>
-      </w:r>
-      <w:r>
-        <w:rPr>
-          <w:rFonts w:ascii="Calibri" w:hAnsi="Calibri" w:cs="Calibri"/>
-        </w:rPr>
-        <w:t>[Note: Optional]</w:t>
+        <w:t>Skills &amp; Interests</w:t>
       </w:r>
     </w:p>
     <w:p>
@@ -1275,13 +1295,19 @@
         <w:rPr>
           <w:rFonts w:ascii="Calibri" w:hAnsi="Calibri" w:cs="Calibri"/>
         </w:rPr>
-        <w:t>List computer software and programming languages</w:t>
-      </w:r>
-      <w:r>
-        <w:rPr>
-          <w:rFonts w:ascii="Calibri" w:hAnsi="Calibri" w:cs="Calibri"/>
-        </w:rPr>
-        <w:t xml:space="preserve"> and your level of fluency</w:t>
+        <w:t xml:space="preserve">Git, GitHub, Docker, Docker Compose, Python, Flask, Java, </w:t>
+      </w:r>
+      <w:r>
+        <w:rPr>
+          <w:rFonts w:ascii="Calibri" w:hAnsi="Calibri" w:cs="Calibri"/>
+        </w:rPr>
+        <w:t>Spring Boot</w:t>
+      </w:r>
+      <w:r>
+        <w:rPr>
+          <w:rFonts w:ascii="Calibri" w:hAnsi="Calibri" w:cs="Calibri"/>
+        </w:rPr>
+        <w:t>, Angular, React, Tailwind CSS</w:t>
       </w:r>
     </w:p>
     <w:p>
@@ -1303,55 +1329,13 @@
         <w:rPr>
           <w:rFonts w:ascii="Calibri" w:hAnsi="Calibri" w:cs="Calibri"/>
         </w:rPr>
-        <w:t>List foreign languages and your level of fluency</w:t>
+        <w:t>English (fluent), Spanish (native), Portuguese (beginner)</w:t>
       </w:r>
     </w:p>
     <w:p>
       <w:pPr>
         <w:pStyle w:val="BodyText"/>
         <w:ind w:left="120"/>
-        <w:rPr>
-          <w:rFonts w:ascii="Calibri" w:hAnsi="Calibri" w:cs="Calibri"/>
-        </w:rPr>
-      </w:pPr>
-      <w:r>
-        <w:rPr>
-          <w:rFonts w:ascii="Calibri" w:hAnsi="Calibri" w:cs="Calibri"/>
-          <w:b/>
-        </w:rPr>
-        <w:t xml:space="preserve">Laboratory: </w:t>
-      </w:r>
-      <w:r>
-        <w:rPr>
-          <w:rFonts w:ascii="Calibri" w:hAnsi="Calibri" w:cs="Calibri"/>
-        </w:rPr>
-        <w:t>List scientific / research lab techniques or tools [If Applicable]</w:t>
-      </w:r>
-    </w:p>
-    <w:p>
-      <w:pPr>
-        <w:pStyle w:val="BodyText"/>
-        <w:ind w:left="120"/>
-        <w:rPr>
-          <w:rFonts w:ascii="Calibri" w:hAnsi="Calibri" w:cs="Calibri"/>
-        </w:rPr>
-      </w:pPr>
-      <w:r>
-        <w:rPr>
-          <w:rFonts w:ascii="Calibri" w:hAnsi="Calibri" w:cs="Calibri"/>
-          <w:b/>
-        </w:rPr>
-        <w:t xml:space="preserve">Interests: </w:t>
-      </w:r>
-      <w:r>
-        <w:rPr>
-          <w:rFonts w:ascii="Calibri" w:hAnsi="Calibri" w:cs="Calibri"/>
-        </w:rPr>
-        <w:t>List activities you enjoy that may spark interview conversation</w:t>
-      </w:r>
-    </w:p>
-    <w:p>
-      <w:pPr>
         <w:rPr>
           <w:rFonts w:ascii="Calibri" w:hAnsi="Calibri" w:cs="Calibri"/>
         </w:rPr>
@@ -1362,6 +1346,31 @@
           <w:cols w:space="720"/>
         </w:sectPr>
       </w:pPr>
+      <w:r>
+        <w:rPr>
+          <w:rFonts w:ascii="Calibri" w:hAnsi="Calibri" w:cs="Calibri"/>
+          <w:b/>
+        </w:rPr>
+        <w:t xml:space="preserve">Interests: </w:t>
+      </w:r>
+      <w:r>
+        <w:rPr>
+          <w:rFonts w:ascii="Calibri" w:hAnsi="Calibri" w:cs="Calibri"/>
+        </w:rPr>
+        <w:t>Game development in C</w:t>
+      </w:r>
+      <w:r>
+        <w:rPr>
+          <w:rFonts w:ascii="Calibri" w:hAnsi="Calibri" w:cs="Calibri"/>
+        </w:rPr>
+        <w:t>++</w:t>
+      </w:r>
+      <w:r>
+        <w:rPr>
+          <w:rFonts w:ascii="Calibri" w:hAnsi="Calibri" w:cs="Calibri"/>
+        </w:rPr>
+        <w:t xml:space="preserve"> </w:t>
+      </w:r>
     </w:p>
     <w:p>
       <w:pPr>
@@ -2398,20 +2407,19 @@
 </file>
 
 <file path=customXml/item1.xml><?xml version="1.0" encoding="utf-8"?>
-<p:properties xmlns:p="http://schemas.microsoft.com/office/2006/metadata/properties" xmlns:xsi="http://www.w3.org/2001/XMLSchema-instance" xmlns:pc="http://schemas.microsoft.com/office/infopath/2007/PartnerControls">
-  <documentManagement>
-    <lcf76f155ced4ddcb4097134ff3c332f xmlns="0d8eb6b7-8439-4213-93fe-761711ebe20a">
-      <Terms xmlns="http://schemas.microsoft.com/office/infopath/2007/PartnerControls"/>
-    </lcf76f155ced4ddcb4097134ff3c332f>
-    <Status xmlns="0d8eb6b7-8439-4213-93fe-761711ebe20a">Still Editing</Status>
-    <AdvisertoEdit xmlns="0d8eb6b7-8439-4213-93fe-761711ebe20a">Anthony</AdvisertoEdit>
-    <ADVISERTOEDIT0 xmlns="0d8eb6b7-8439-4213-93fe-761711ebe20a" xsi:nil="true"/>
-    <TaxCatchAll xmlns="ca4cc3b7-6b31-416a-9465-de8c8fc267b8"/>
-  </documentManagement>
-</p:properties>
+<LongProperties xmlns="http://schemas.microsoft.com/office/2006/metadata/longProperties"/>
 </file>
 
 <file path=customXml/item2.xml><?xml version="1.0" encoding="utf-8"?>
+<?mso-contentType ?>
+<FormTemplates xmlns="http://schemas.microsoft.com/sharepoint/v3/contenttype/forms">
+  <Display>DocumentLibraryForm</Display>
+  <Edit>DocumentLibraryForm</Edit>
+  <New>DocumentLibraryForm</New>
+</FormTemplates>
+</file>
+
+<file path=customXml/item3.xml><?xml version="1.0" encoding="utf-8"?>
 <ct:contentTypeSchema xmlns:ct="http://schemas.microsoft.com/office/2006/metadata/contentType" xmlns:ma="http://schemas.microsoft.com/office/2006/metadata/properties/metaAttributes" ct:_="" ma:_="" ma:contentTypeName="Document" ma:contentTypeID="0x010100FA10112656396B47B1DF6E7C6D8DC785" ma:contentTypeVersion="26" ma:contentTypeDescription="Create a new document." ma:contentTypeScope="" ma:versionID="3b18b50df574281c3f9c69c3f85987a8">
   <xsd:schema xmlns:xsd="http://www.w3.org/2001/XMLSchema" xmlns:xs="http://www.w3.org/2001/XMLSchema" xmlns:p="http://schemas.microsoft.com/office/2006/metadata/properties" xmlns:ns2="0d8eb6b7-8439-4213-93fe-761711ebe20a" xmlns:ns3="ca4cc3b7-6b31-416a-9465-de8c8fc267b8" targetNamespace="http://schemas.microsoft.com/office/2006/metadata/properties" ma:root="true" ma:fieldsID="581d7a333db4ebe9de3b531bfa5ccd24" ns2:_="" ns3:_="">
     <xsd:import namespace="0d8eb6b7-8439-4213-93fe-761711ebe20a"/>
@@ -2695,31 +2703,37 @@
 </ct:contentTypeSchema>
 </file>
 
-<file path=customXml/item3.xml><?xml version="1.0" encoding="utf-8"?>
-<?mso-contentType ?>
-<FormTemplates xmlns="http://schemas.microsoft.com/sharepoint/v3/contenttype/forms">
-  <Display>DocumentLibraryForm</Display>
-  <Edit>DocumentLibraryForm</Edit>
-  <New>DocumentLibraryForm</New>
-</FormTemplates>
-</file>
-
 <file path=customXml/item4.xml><?xml version="1.0" encoding="utf-8"?>
-<LongProperties xmlns="http://schemas.microsoft.com/office/2006/metadata/longProperties"/>
+<p:properties xmlns:p="http://schemas.microsoft.com/office/2006/metadata/properties" xmlns:xsi="http://www.w3.org/2001/XMLSchema-instance" xmlns:pc="http://schemas.microsoft.com/office/infopath/2007/PartnerControls">
+  <documentManagement>
+    <lcf76f155ced4ddcb4097134ff3c332f xmlns="0d8eb6b7-8439-4213-93fe-761711ebe20a">
+      <Terms xmlns="http://schemas.microsoft.com/office/infopath/2007/PartnerControls"/>
+    </lcf76f155ced4ddcb4097134ff3c332f>
+    <Status xmlns="0d8eb6b7-8439-4213-93fe-761711ebe20a">Still Editing</Status>
+    <AdvisertoEdit xmlns="0d8eb6b7-8439-4213-93fe-761711ebe20a">Anthony</AdvisertoEdit>
+    <ADVISERTOEDIT0 xmlns="0d8eb6b7-8439-4213-93fe-761711ebe20a" xsi:nil="true"/>
+    <TaxCatchAll xmlns="ca4cc3b7-6b31-416a-9465-de8c8fc267b8"/>
+  </documentManagement>
+</p:properties>
 </file>
 
 <file path=customXml/itemProps1.xml><?xml version="1.0" encoding="utf-8"?>
-<ds:datastoreItem xmlns:ds="http://schemas.openxmlformats.org/officeDocument/2006/customXml" ds:itemID="{DB661BA0-4B51-4B02-B665-9C6C4D6EBA69}">
+<ds:datastoreItem xmlns:ds="http://schemas.openxmlformats.org/officeDocument/2006/customXml" ds:itemID="{3C0F489B-F403-4561-AE50-26D75CF6172A}">
   <ds:schemaRefs>
-    <ds:schemaRef ds:uri="http://schemas.microsoft.com/office/2006/metadata/properties"/>
-    <ds:schemaRef ds:uri="http://schemas.microsoft.com/office/infopath/2007/PartnerControls"/>
-    <ds:schemaRef ds:uri="0d8eb6b7-8439-4213-93fe-761711ebe20a"/>
-    <ds:schemaRef ds:uri="ca4cc3b7-6b31-416a-9465-de8c8fc267b8"/>
+    <ds:schemaRef ds:uri="http://schemas.microsoft.com/office/2006/metadata/longProperties"/>
   </ds:schemaRefs>
 </ds:datastoreItem>
 </file>
 
 <file path=customXml/itemProps2.xml><?xml version="1.0" encoding="utf-8"?>
+<ds:datastoreItem xmlns:ds="http://schemas.openxmlformats.org/officeDocument/2006/customXml" ds:itemID="{57AA9328-2807-4690-8CB1-51E8AE4F4A16}">
+  <ds:schemaRefs>
+    <ds:schemaRef ds:uri="http://schemas.microsoft.com/sharepoint/v3/contenttype/forms"/>
+  </ds:schemaRefs>
+</ds:datastoreItem>
+</file>
+
+<file path=customXml/itemProps3.xml><?xml version="1.0" encoding="utf-8"?>
 <ds:datastoreItem xmlns:ds="http://schemas.openxmlformats.org/officeDocument/2006/customXml" ds:itemID="{56D86977-9740-4FF4-80FF-F3B28F1400CF}">
   <ds:schemaRefs>
     <ds:schemaRef ds:uri="http://schemas.microsoft.com/office/2006/metadata/contentType"/>
@@ -2738,18 +2752,13 @@
 </ds:datastoreItem>
 </file>
 
-<file path=customXml/itemProps3.xml><?xml version="1.0" encoding="utf-8"?>
-<ds:datastoreItem xmlns:ds="http://schemas.openxmlformats.org/officeDocument/2006/customXml" ds:itemID="{57AA9328-2807-4690-8CB1-51E8AE4F4A16}">
+<file path=customXml/itemProps4.xml><?xml version="1.0" encoding="utf-8"?>
+<ds:datastoreItem xmlns:ds="http://schemas.openxmlformats.org/officeDocument/2006/customXml" ds:itemID="{DB661BA0-4B51-4B02-B665-9C6C4D6EBA69}">
   <ds:schemaRefs>
-    <ds:schemaRef ds:uri="http://schemas.microsoft.com/sharepoint/v3/contenttype/forms"/>
-  </ds:schemaRefs>
-</ds:datastoreItem>
-</file>
-
-<file path=customXml/itemProps4.xml><?xml version="1.0" encoding="utf-8"?>
-<ds:datastoreItem xmlns:ds="http://schemas.openxmlformats.org/officeDocument/2006/customXml" ds:itemID="{3C0F489B-F403-4561-AE50-26D75CF6172A}">
-  <ds:schemaRefs>
-    <ds:schemaRef ds:uri="http://schemas.microsoft.com/office/2006/metadata/longProperties"/>
+    <ds:schemaRef ds:uri="http://schemas.microsoft.com/office/2006/metadata/properties"/>
+    <ds:schemaRef ds:uri="http://schemas.microsoft.com/office/infopath/2007/PartnerControls"/>
+    <ds:schemaRef ds:uri="0d8eb6b7-8439-4213-93fe-761711ebe20a"/>
+    <ds:schemaRef ds:uri="ca4cc3b7-6b31-416a-9465-de8c8fc267b8"/>
   </ds:schemaRefs>
 </ds:datastoreItem>
 </file>
</xml_diff>

<commit_message>
cambio de Social Service Provider a Internship
</commit_message>
<xml_diff>
--- a/Francisco Segura CV.docx
+++ b/Francisco Segura CV.docx
@@ -469,7 +469,7 @@
           <w:rFonts w:ascii="Calibri" w:hAnsi="Calibri" w:cs="Calibri"/>
           <w:b/>
         </w:rPr>
-        <w:t>Social Service Provider</w:t>
+        <w:t>Internship</w:t>
       </w:r>
       <w:r>
         <w:rPr>
@@ -1969,6 +1969,7 @@
   <w:style w:type="character" w:default="1" w:styleId="DefaultParagraphFont">
     <w:name w:val="Default Paragraph Font"/>
     <w:uiPriority w:val="1"/>
+    <w:semiHidden/>
     <w:unhideWhenUsed/>
   </w:style>
   <w:style w:type="table" w:default="1" w:styleId="TableNormal">
@@ -2407,19 +2408,20 @@
 </file>
 
 <file path=customXml/item1.xml><?xml version="1.0" encoding="utf-8"?>
-<LongProperties xmlns="http://schemas.microsoft.com/office/2006/metadata/longProperties"/>
+<p:properties xmlns:p="http://schemas.microsoft.com/office/2006/metadata/properties" xmlns:xsi="http://www.w3.org/2001/XMLSchema-instance" xmlns:pc="http://schemas.microsoft.com/office/infopath/2007/PartnerControls">
+  <documentManagement>
+    <lcf76f155ced4ddcb4097134ff3c332f xmlns="0d8eb6b7-8439-4213-93fe-761711ebe20a">
+      <Terms xmlns="http://schemas.microsoft.com/office/infopath/2007/PartnerControls"/>
+    </lcf76f155ced4ddcb4097134ff3c332f>
+    <Status xmlns="0d8eb6b7-8439-4213-93fe-761711ebe20a">Still Editing</Status>
+    <AdvisertoEdit xmlns="0d8eb6b7-8439-4213-93fe-761711ebe20a">Anthony</AdvisertoEdit>
+    <ADVISERTOEDIT0 xmlns="0d8eb6b7-8439-4213-93fe-761711ebe20a" xsi:nil="true"/>
+    <TaxCatchAll xmlns="ca4cc3b7-6b31-416a-9465-de8c8fc267b8"/>
+  </documentManagement>
+</p:properties>
 </file>
 
 <file path=customXml/item2.xml><?xml version="1.0" encoding="utf-8"?>
-<?mso-contentType ?>
-<FormTemplates xmlns="http://schemas.microsoft.com/sharepoint/v3/contenttype/forms">
-  <Display>DocumentLibraryForm</Display>
-  <Edit>DocumentLibraryForm</Edit>
-  <New>DocumentLibraryForm</New>
-</FormTemplates>
-</file>
-
-<file path=customXml/item3.xml><?xml version="1.0" encoding="utf-8"?>
 <ct:contentTypeSchema xmlns:ct="http://schemas.microsoft.com/office/2006/metadata/contentType" xmlns:ma="http://schemas.microsoft.com/office/2006/metadata/properties/metaAttributes" ct:_="" ma:_="" ma:contentTypeName="Document" ma:contentTypeID="0x010100FA10112656396B47B1DF6E7C6D8DC785" ma:contentTypeVersion="26" ma:contentTypeDescription="Create a new document." ma:contentTypeScope="" ma:versionID="3b18b50df574281c3f9c69c3f85987a8">
   <xsd:schema xmlns:xsd="http://www.w3.org/2001/XMLSchema" xmlns:xs="http://www.w3.org/2001/XMLSchema" xmlns:p="http://schemas.microsoft.com/office/2006/metadata/properties" xmlns:ns2="0d8eb6b7-8439-4213-93fe-761711ebe20a" xmlns:ns3="ca4cc3b7-6b31-416a-9465-de8c8fc267b8" targetNamespace="http://schemas.microsoft.com/office/2006/metadata/properties" ma:root="true" ma:fieldsID="581d7a333db4ebe9de3b531bfa5ccd24" ns2:_="" ns3:_="">
     <xsd:import namespace="0d8eb6b7-8439-4213-93fe-761711ebe20a"/>
@@ -2703,37 +2705,31 @@
 </ct:contentTypeSchema>
 </file>
 
+<file path=customXml/item3.xml><?xml version="1.0" encoding="utf-8"?>
+<?mso-contentType ?>
+<FormTemplates xmlns="http://schemas.microsoft.com/sharepoint/v3/contenttype/forms">
+  <Display>DocumentLibraryForm</Display>
+  <Edit>DocumentLibraryForm</Edit>
+  <New>DocumentLibraryForm</New>
+</FormTemplates>
+</file>
+
 <file path=customXml/item4.xml><?xml version="1.0" encoding="utf-8"?>
-<p:properties xmlns:p="http://schemas.microsoft.com/office/2006/metadata/properties" xmlns:xsi="http://www.w3.org/2001/XMLSchema-instance" xmlns:pc="http://schemas.microsoft.com/office/infopath/2007/PartnerControls">
-  <documentManagement>
-    <lcf76f155ced4ddcb4097134ff3c332f xmlns="0d8eb6b7-8439-4213-93fe-761711ebe20a">
-      <Terms xmlns="http://schemas.microsoft.com/office/infopath/2007/PartnerControls"/>
-    </lcf76f155ced4ddcb4097134ff3c332f>
-    <Status xmlns="0d8eb6b7-8439-4213-93fe-761711ebe20a">Still Editing</Status>
-    <AdvisertoEdit xmlns="0d8eb6b7-8439-4213-93fe-761711ebe20a">Anthony</AdvisertoEdit>
-    <ADVISERTOEDIT0 xmlns="0d8eb6b7-8439-4213-93fe-761711ebe20a" xsi:nil="true"/>
-    <TaxCatchAll xmlns="ca4cc3b7-6b31-416a-9465-de8c8fc267b8"/>
-  </documentManagement>
-</p:properties>
+<LongProperties xmlns="http://schemas.microsoft.com/office/2006/metadata/longProperties"/>
 </file>
 
 <file path=customXml/itemProps1.xml><?xml version="1.0" encoding="utf-8"?>
-<ds:datastoreItem xmlns:ds="http://schemas.openxmlformats.org/officeDocument/2006/customXml" ds:itemID="{3C0F489B-F403-4561-AE50-26D75CF6172A}">
+<ds:datastoreItem xmlns:ds="http://schemas.openxmlformats.org/officeDocument/2006/customXml" ds:itemID="{DB661BA0-4B51-4B02-B665-9C6C4D6EBA69}">
   <ds:schemaRefs>
-    <ds:schemaRef ds:uri="http://schemas.microsoft.com/office/2006/metadata/longProperties"/>
+    <ds:schemaRef ds:uri="http://schemas.microsoft.com/office/2006/metadata/properties"/>
+    <ds:schemaRef ds:uri="http://schemas.microsoft.com/office/infopath/2007/PartnerControls"/>
+    <ds:schemaRef ds:uri="0d8eb6b7-8439-4213-93fe-761711ebe20a"/>
+    <ds:schemaRef ds:uri="ca4cc3b7-6b31-416a-9465-de8c8fc267b8"/>
   </ds:schemaRefs>
 </ds:datastoreItem>
 </file>
 
 <file path=customXml/itemProps2.xml><?xml version="1.0" encoding="utf-8"?>
-<ds:datastoreItem xmlns:ds="http://schemas.openxmlformats.org/officeDocument/2006/customXml" ds:itemID="{57AA9328-2807-4690-8CB1-51E8AE4F4A16}">
-  <ds:schemaRefs>
-    <ds:schemaRef ds:uri="http://schemas.microsoft.com/sharepoint/v3/contenttype/forms"/>
-  </ds:schemaRefs>
-</ds:datastoreItem>
-</file>
-
-<file path=customXml/itemProps3.xml><?xml version="1.0" encoding="utf-8"?>
 <ds:datastoreItem xmlns:ds="http://schemas.openxmlformats.org/officeDocument/2006/customXml" ds:itemID="{56D86977-9740-4FF4-80FF-F3B28F1400CF}">
   <ds:schemaRefs>
     <ds:schemaRef ds:uri="http://schemas.microsoft.com/office/2006/metadata/contentType"/>
@@ -2752,13 +2748,18 @@
 </ds:datastoreItem>
 </file>
 
+<file path=customXml/itemProps3.xml><?xml version="1.0" encoding="utf-8"?>
+<ds:datastoreItem xmlns:ds="http://schemas.openxmlformats.org/officeDocument/2006/customXml" ds:itemID="{57AA9328-2807-4690-8CB1-51E8AE4F4A16}">
+  <ds:schemaRefs>
+    <ds:schemaRef ds:uri="http://schemas.microsoft.com/sharepoint/v3/contenttype/forms"/>
+  </ds:schemaRefs>
+</ds:datastoreItem>
+</file>
+
 <file path=customXml/itemProps4.xml><?xml version="1.0" encoding="utf-8"?>
-<ds:datastoreItem xmlns:ds="http://schemas.openxmlformats.org/officeDocument/2006/customXml" ds:itemID="{DB661BA0-4B51-4B02-B665-9C6C4D6EBA69}">
+<ds:datastoreItem xmlns:ds="http://schemas.openxmlformats.org/officeDocument/2006/customXml" ds:itemID="{3C0F489B-F403-4561-AE50-26D75CF6172A}">
   <ds:schemaRefs>
-    <ds:schemaRef ds:uri="http://schemas.microsoft.com/office/2006/metadata/properties"/>
-    <ds:schemaRef ds:uri="http://schemas.microsoft.com/office/infopath/2007/PartnerControls"/>
-    <ds:schemaRef ds:uri="0d8eb6b7-8439-4213-93fe-761711ebe20a"/>
-    <ds:schemaRef ds:uri="ca4cc3b7-6b31-416a-9465-de8c8fc267b8"/>
+    <ds:schemaRef ds:uri="http://schemas.microsoft.com/office/2006/metadata/longProperties"/>
   </ds:schemaRefs>
 </ds:datastoreItem>
 </file>
</xml_diff>